<commit_message>
changes to data file
</commit_message>
<xml_diff>
--- a/soc_ref_paper/socref2017.docx
+++ b/soc_ref_paper/socref2017.docx
@@ -208,6 +208,7 @@
       </w:r>
     </w:p>
     <w:p>
+      <w:bookmarkStart w:id="2" w:name="_GoBack"/>
       <w:r>
         <w:t xml:space="preserve">This study examined a spontaneous information gathering behavior </w:t>
       </w:r>
@@ -230,8 +231,15 @@
         <w:t>n</w:t>
       </w:r>
       <w:r>
-        <w:t>=160) identified the referents of familiar and novel labels. Referential ambiguity was manipulated through the number of objects present and their familiarity (Experiments 1 and 2), and the availability of referential gaze (Experiment 2). In both experiments, children visually referenced the experimenter more often while responding when the referent was ambiguous. In Experiment 2, 3- to 4-year-old children also referenced more when there was a novel referent and familiar distractor (and the referent could thus be inferred), but only when referential gaze was unavailable. These results suggest that children are able to seek disambiguating social information on the basis of graded uncertainty.</w:t>
-      </w:r>
+        <w:t>=160) identified the referents of familiar and novel labels. Referential ambiguity was manipulated through the number of objects present and their familiarity (Experiments 1 and 2), and the availability of referential gaze (Experiment 2). In both experiments, children referenced the experimenter more often while responding when the referent was ambiguous. In Experiment 2, 3- to 4-year-old</w:t>
+      </w:r>
+      <w:r>
+        <w:t>s</w:t>
+      </w:r>
+      <w:r>
+        <w:t xml:space="preserve"> also referenced more when there was a novel referent and familiar distractor, but only when referential gaze was unavailable. These results suggest that children are able to seek disambiguating social information on the basis of graded uncertainty.</w:t>
+      </w:r>
+      <w:bookmarkEnd w:id="2"/>
     </w:p>
     <w:p>
       <w:pPr>
@@ -331,8 +339,8 @@
       <w:pPr>
         <w:pStyle w:val="Heading11"/>
       </w:pPr>
-      <w:bookmarkStart w:id="2" w:name="childrens-social-referencing-reflects-se"/>
-      <w:bookmarkEnd w:id="2"/>
+      <w:bookmarkStart w:id="3" w:name="childrens-social-referencing-reflects-se"/>
+      <w:bookmarkEnd w:id="3"/>
       <w:r>
         <w:lastRenderedPageBreak/>
         <w:t>Children's social referencing reflects sensitivity to uncertainty</w:t>
@@ -340,7 +348,39 @@
     </w:p>
     <w:p>
       <w:r>
-        <w:t>Preschoolers quickly learn new concepts, rules, and language. They also actively explore (Schulz &amp; Bonawitz, 2007) and ask questions (Chouinard, Harris, &amp; Maratsos, 2007) in ways that seem targeted to maximize learning. These behaviors appear to require children to monitor epistemic states of ignorance and uncertainty, but young children have generally been credited with limited ability to monitor mental states (Sodian, Thoermer, Kristen, &amp; Perst, 2012). Th</w:t>
+        <w:t xml:space="preserve">Preschoolers quickly learn new concepts, rules, and language. They also actively explore (Schulz &amp; </w:t>
+      </w:r>
+      <w:proofErr w:type="spellStart"/>
+      <w:r>
+        <w:t>Bonawitz</w:t>
+      </w:r>
+      <w:proofErr w:type="spellEnd"/>
+      <w:r>
+        <w:t>, 2007) and ask questions (</w:t>
+      </w:r>
+      <w:proofErr w:type="spellStart"/>
+      <w:r>
+        <w:t>Chouinard</w:t>
+      </w:r>
+      <w:proofErr w:type="spellEnd"/>
+      <w:r>
+        <w:t xml:space="preserve">, Harris, &amp; </w:t>
+      </w:r>
+      <w:proofErr w:type="spellStart"/>
+      <w:r>
+        <w:t>Maratsos</w:t>
+      </w:r>
+      <w:proofErr w:type="spellEnd"/>
+      <w:r>
+        <w:t xml:space="preserve">, 2007) in ways that seem targeted to maximize learning. These behaviors appear to require children to monitor epistemic states of ignorance and uncertainty, but young children have generally been credited with limited ability to monitor mental states (Sodian, Thoermer, Kristen, &amp; </w:t>
+      </w:r>
+      <w:proofErr w:type="spellStart"/>
+      <w:r>
+        <w:t>Perst</w:t>
+      </w:r>
+      <w:proofErr w:type="spellEnd"/>
+      <w:r>
+        <w:t>, 2012). Th</w:t>
       </w:r>
       <w:r>
         <w:t>is conflict presents a puzzle —</w:t>
@@ -354,15 +394,71 @@
         <w:pStyle w:val="BodyText"/>
       </w:pPr>
       <w:r>
-        <w:t>Early research on metacognitive development suggested that young children have limited capacities to reflect on their own thoughts or knowledge. For example, 5-year-olds were found to have limited awareness of their own ongoing thoughts (J. H. Flavell, Green, Flavell, Harris, &amp; Astington, 1995), and preschoolers were unable to recognize that they did not know all of the steps to complete a task unless prompted to act it out (Markman, 1977). Later studies focused on young children’s ability to predict their performance in various tasks, often memory tasks, and found that children tended to be overly optimistic about their future performance (Schneider, 1998). These and other studies tended to rely on children’s open-ended verbal reports about their mental operations, however, and such measures might underestimate children's ability to track epistemic states.</w:t>
-      </w:r>
-    </w:p>
-    <w:p>
-      <w:pPr>
-        <w:pStyle w:val="BodyText"/>
-      </w:pPr>
-      <w:r>
-        <w:t>More recently, researchers have investigated children’s uncertainty monitoring using tasks that do not require a verbal response from children. In one study, 3- to 5-year-olds completed perceptual discrimination and lexical identification tasks and reported on their certainty in their choices using a pictorial confidence scale (Lyons &amp; Ghetti, 2011). Preschoolers reported being less confident when they responded incorrectly, suggesting that they were aware of their likelihood of accuracy based on their epistemic states. In another study, 3.5-year-olds completed a memory task in which they could opt out of responding to individual trials (Balcomb &amp; Gerken, 2008). Children performed worse on trials they had opted out of when they were forced to answer them later on, suggesting that they used the opt-out option strategically to avoid answering when they were uncertain about their responses.</w:t>
+        <w:t xml:space="preserve">Early research on metacognitive development suggested that young children have limited capacities to reflect on their own thoughts or knowledge. For example, 5-year-olds were found to have limited awareness of their own ongoing thoughts (J. H. </w:t>
+      </w:r>
+      <w:proofErr w:type="spellStart"/>
+      <w:r>
+        <w:t>Flavell</w:t>
+      </w:r>
+      <w:proofErr w:type="spellEnd"/>
+      <w:r>
+        <w:t xml:space="preserve">, Green, </w:t>
+      </w:r>
+      <w:proofErr w:type="spellStart"/>
+      <w:r>
+        <w:t>Flavell</w:t>
+      </w:r>
+      <w:proofErr w:type="spellEnd"/>
+      <w:r>
+        <w:t xml:space="preserve">, Harris, &amp; </w:t>
+      </w:r>
+      <w:proofErr w:type="spellStart"/>
+      <w:r>
+        <w:t>Astington</w:t>
+      </w:r>
+      <w:proofErr w:type="spellEnd"/>
+      <w:r>
+        <w:t>, 1995), and preschoolers were unable to recognize that they did not know all of the steps to complete a task unless prompted to act it out (</w:t>
+      </w:r>
+      <w:proofErr w:type="spellStart"/>
+      <w:r>
+        <w:t>Markman</w:t>
+      </w:r>
+      <w:proofErr w:type="spellEnd"/>
+      <w:r>
+        <w:t>, 1977). Later studies focused on young children’s ability to predict their performance in various tasks, often memory tasks, and found that children tended to be overly optimistic about their future performance (Schneider, 1998). These and other studies tended to rely on children’s open-ended verbal reports about their mental operations, however, and such measures might underestimate children's ability to track epistemic states.</w:t>
+      </w:r>
+    </w:p>
+    <w:p>
+      <w:pPr>
+        <w:pStyle w:val="BodyText"/>
+      </w:pPr>
+      <w:r>
+        <w:t xml:space="preserve">More recently, researchers have investigated children’s uncertainty monitoring using tasks that do not require a verbal response from children. In one study, 3- to 5-year-olds completed perceptual discrimination and lexical identification tasks and reported on their certainty in their choices using a pictorial confidence scale (Lyons &amp; </w:t>
+      </w:r>
+      <w:proofErr w:type="spellStart"/>
+      <w:r>
+        <w:t>Ghetti</w:t>
+      </w:r>
+      <w:proofErr w:type="spellEnd"/>
+      <w:r>
+        <w:t>, 2011). Preschoolers reported being less confident when they responded incorrectly, suggesting that they were aware of their likelihood of accuracy based on their epistemic states. In another study, 3.5-year-olds completed a memory task in which they could opt out of responding to individual trials (</w:t>
+      </w:r>
+      <w:proofErr w:type="spellStart"/>
+      <w:r>
+        <w:t>Balcomb</w:t>
+      </w:r>
+      <w:proofErr w:type="spellEnd"/>
+      <w:r>
+        <w:t xml:space="preserve"> &amp; </w:t>
+      </w:r>
+      <w:proofErr w:type="spellStart"/>
+      <w:r>
+        <w:t>Gerken</w:t>
+      </w:r>
+      <w:proofErr w:type="spellEnd"/>
+      <w:r>
+        <w:t>, 2008). Children performed worse on trials they had opted out of when they were forced to answer them later on, suggesting that they used the opt-out option strategically to avoid answering when they were uncertain about their responses.</w:t>
       </w:r>
     </w:p>
     <w:p>
@@ -374,7 +470,15 @@
       </w:r>
       <w:r>
         <w:lastRenderedPageBreak/>
-        <w:t>incorrect answers, while 4- and 5-year-olds were more confident for their correct answers (Hembacher &amp; Ghetti, 2014). Furthermore, only 5-year-olds were most confident about their memories for images they had studied for longer. These results suggest that there are limits to 3-year-olds’ abilities to monitor uncertainty, and that some cognitive states may be more easily reflected on by young children than others. The developmental trend also suggests that there is improvement in children’s uncertainty monitoring between ages 3 and 5.</w:t>
+        <w:t xml:space="preserve">incorrect answers, while 4- and 5-year-olds were more confident for their correct answers (Hembacher &amp; </w:t>
+      </w:r>
+      <w:proofErr w:type="spellStart"/>
+      <w:r>
+        <w:t>Ghetti</w:t>
+      </w:r>
+      <w:proofErr w:type="spellEnd"/>
+      <w:r>
+        <w:t>, 2014). Furthermore, only 5-year-olds were most confident about their memories for images they had studied for longer. These results suggest that there are limits to 3-year-olds’ abilities to monitor uncertainty, and that some cognitive states may be more easily reflected on by young children than others. The developmental trend also suggests that there is improvement in children’s uncertainty monitoring between ages 3 and 5.</w:t>
       </w:r>
     </w:p>
     <w:p>
@@ -388,7 +492,23 @@
         <w:t>representation (Keen, 2003) or Theory of M</w:t>
       </w:r>
       <w:r>
-        <w:t>ind (Thoermer, Sodian, Vuori, Perst, &amp; Kristen, 2011).</w:t>
+        <w:t xml:space="preserve">ind (Thoermer, Sodian, </w:t>
+      </w:r>
+      <w:proofErr w:type="spellStart"/>
+      <w:r>
+        <w:t>Vuori</w:t>
+      </w:r>
+      <w:proofErr w:type="spellEnd"/>
+      <w:r>
+        <w:t xml:space="preserve">, </w:t>
+      </w:r>
+      <w:proofErr w:type="spellStart"/>
+      <w:r>
+        <w:t>Perst</w:t>
+      </w:r>
+      <w:proofErr w:type="spellEnd"/>
+      <w:r>
+        <w:t>, &amp; Kristen, 2011).</w:t>
       </w:r>
     </w:p>
     <w:p>
@@ -403,18 +523,42 @@
       <w:pPr>
         <w:pStyle w:val="Heading21"/>
       </w:pPr>
-      <w:bookmarkStart w:id="3" w:name="active-learning-in-early-childhood"/>
-      <w:bookmarkEnd w:id="3"/>
+      <w:bookmarkStart w:id="4" w:name="active-learning-in-early-childhood"/>
+      <w:bookmarkEnd w:id="4"/>
       <w:r>
         <w:t>Active Learning in Early Childhood</w:t>
       </w:r>
     </w:p>
     <w:p>
       <w:r>
-        <w:t>Active learning refers broadly to learning behaviors and materials that are initiated or generated by the learner themself, rather than by a teacher (Gureckis &amp; Markant, 2012). Evidence for active learning during early childhood comes from studies of overt question-asking and help-seeking in preschoolers and toddlers, and behaviors that reflect active information-seeking in infants.</w:t>
-      </w:r>
-      <w:bookmarkStart w:id="4" w:name="spontaneous-exploration-in-preschoolers-"/>
-      <w:bookmarkEnd w:id="4"/>
+        <w:t xml:space="preserve">Active learning refers broadly to learning behaviors and materials that are initiated or generated by the learner </w:t>
+      </w:r>
+      <w:proofErr w:type="spellStart"/>
+      <w:r>
+        <w:t>themself</w:t>
+      </w:r>
+      <w:proofErr w:type="spellEnd"/>
+      <w:r>
+        <w:t>, rather than by a teacher (</w:t>
+      </w:r>
+      <w:proofErr w:type="spellStart"/>
+      <w:r>
+        <w:t>Gureckis</w:t>
+      </w:r>
+      <w:proofErr w:type="spellEnd"/>
+      <w:r>
+        <w:t xml:space="preserve"> &amp; </w:t>
+      </w:r>
+      <w:proofErr w:type="spellStart"/>
+      <w:r>
+        <w:t>Markant</w:t>
+      </w:r>
+      <w:proofErr w:type="spellEnd"/>
+      <w:r>
+        <w:t>, 2012). Evidence for active learning during early childhood comes from studies of overt question-asking and help-seeking in preschoolers and toddlers, and behaviors that reflect active information-seeking in infants.</w:t>
+      </w:r>
+      <w:bookmarkStart w:id="5" w:name="spontaneous-exploration-in-preschoolers-"/>
+      <w:bookmarkEnd w:id="5"/>
     </w:p>
     <w:p>
       <w:pPr>
@@ -449,15 +593,47 @@
       </w:r>
       <w:r>
         <w:lastRenderedPageBreak/>
-        <w:t>before committing to a response when they did not know a sticker’s location. In another study, Goupil, Romand-Monnier, and Kouider (2016) trained 20-month-olds to look at their parents if they needed help with a memory task in which they had to locate a hidden toy. Toddlers were more likely to seek help when they were completely ignorant of the toy’s location, and when the task was more difficult because the delay between hiding and test was longer.</w:t>
-      </w:r>
-    </w:p>
-    <w:p>
-      <w:pPr>
-        <w:pStyle w:val="BodyText"/>
-      </w:pPr>
-      <w:r>
-        <w:t>There is also evidence that young children selectively explore when evidence is confounded (i.e., when existing evidence supports multiple causal hypotheses). For example, Schulz &amp; Bonawitz (2007) found that preschoolers spent more time playing with a toy when they witnessed confounded evidence about its causal structure. Children who experienced a demonstration of a toy in which two levers were simultaneously depressed and caused two simultaneous events (a toy duck and puppet popping up) spent more time playing with that toy compared to children who saw a demonstration in which one lever was depressed at a time, revealing the unique function of each lever. This finding is consistent with the prediction that preschool-aged children track causal ambiguity and spontaneously explore more when they do not have sufficient evidence to isolate a cause for an effect.</w:t>
+        <w:t xml:space="preserve">before committing to a response when they did not know a sticker’s location. In another study, </w:t>
+      </w:r>
+      <w:proofErr w:type="spellStart"/>
+      <w:r>
+        <w:t>Goupil</w:t>
+      </w:r>
+      <w:proofErr w:type="spellEnd"/>
+      <w:r>
+        <w:t xml:space="preserve">, </w:t>
+      </w:r>
+      <w:proofErr w:type="spellStart"/>
+      <w:r>
+        <w:t>Romand-Monnier</w:t>
+      </w:r>
+      <w:proofErr w:type="spellEnd"/>
+      <w:r>
+        <w:t xml:space="preserve">, and </w:t>
+      </w:r>
+      <w:proofErr w:type="spellStart"/>
+      <w:r>
+        <w:t>Kouider</w:t>
+      </w:r>
+      <w:proofErr w:type="spellEnd"/>
+      <w:r>
+        <w:t xml:space="preserve"> (2016) trained 20-month-olds to look at their parents if they needed help with a memory task in which they had to locate a hidden toy. Toddlers were more likely to seek help when they were completely ignorant of the toy’s location, and when the task was more difficult because the delay between hiding and test was longer.</w:t>
+      </w:r>
+    </w:p>
+    <w:p>
+      <w:pPr>
+        <w:pStyle w:val="BodyText"/>
+      </w:pPr>
+      <w:r>
+        <w:t xml:space="preserve">There is also evidence that young children selectively explore when evidence is confounded (i.e., when existing evidence supports multiple causal hypotheses). For example, Schulz &amp; </w:t>
+      </w:r>
+      <w:proofErr w:type="spellStart"/>
+      <w:r>
+        <w:t>Bonawitz</w:t>
+      </w:r>
+      <w:proofErr w:type="spellEnd"/>
+      <w:r>
+        <w:t xml:space="preserve"> (2007) found that preschoolers spent more time playing with a toy when they witnessed confounded evidence about its causal structure. Children who experienced a demonstration of a toy in which two levers were simultaneously depressed and caused two simultaneous events (a toy duck and puppet popping up) spent more time playing with that toy compared to children who saw a demonstration in which one lever was depressed at a time, revealing the unique function of each lever. This finding is consistent with the prediction that preschool-aged children track causal ambiguity and spontaneously explore more when they do not have sufficient evidence to isolate a cause for an effect.</w:t>
       </w:r>
     </w:p>
     <w:p>
@@ -467,8 +643,8 @@
       <w:r>
         <w:t>Young children are also capable of independently generating the evidence they need to distinguish between causal hypotheses. Sim and Xu (2017) found that 2- and 3-year-olds were able to spontaneously discover first- and second-order rules to activate a toy (e.g., the triangle block makes the triangle toy work and toys are activated by shape-matched blocks) during free-play. Preschoolers also identify the most informative questions to confirm or disconfirm hypotheses (Ruggeri, Sim, &amp; Xu, 2017). In both cases, these behaviors would be unlikely to occur if children did not have some sensitivity to their epistemic states; children must thus track uncertainty in order to intervene effectively and gather disambiguating data.</w:t>
       </w:r>
-      <w:bookmarkStart w:id="5" w:name="information-seeking-and-uncertainty-trac"/>
-      <w:bookmarkEnd w:id="5"/>
+      <w:bookmarkStart w:id="6" w:name="information-seeking-and-uncertainty-trac"/>
+      <w:bookmarkEnd w:id="6"/>
     </w:p>
     <w:p>
       <w:pPr>
@@ -496,31 +672,103 @@
         <w:t xml:space="preserve"> to</w:t>
       </w:r>
       <w:r>
-        <w:t xml:space="preserve"> disambiguate. For example, in one pair of studies, 7- and 8-month-olds attended longer to visual displays (Kidd, Piantadosi, &amp; Aslin, 2012) or auditory stimuli (Kidd, Piantadosi, &amp; Aslin, 2014) that were neither too complex nor too simple, and thus afforded the greatest learning opportunity. Twelve-month-old infants have also been shown to track the likelihood of different events (e.g., a red ball exiting a container full of moving red and blue balls) based on </w:t>
+        <w:t xml:space="preserve"> disambiguate. For example, in one pair of studies, 7- and 8-month-olds attended longer to visual displays (Kidd, </w:t>
+      </w:r>
+      <w:proofErr w:type="spellStart"/>
+      <w:r>
+        <w:t>Piantadosi</w:t>
+      </w:r>
+      <w:proofErr w:type="spellEnd"/>
+      <w:r>
+        <w:t xml:space="preserve">, &amp; </w:t>
+      </w:r>
+      <w:proofErr w:type="spellStart"/>
+      <w:r>
+        <w:t>Aslin</w:t>
+      </w:r>
+      <w:proofErr w:type="spellEnd"/>
+      <w:r>
+        <w:t xml:space="preserve">, 2012) or auditory stimuli (Kidd, </w:t>
+      </w:r>
+      <w:proofErr w:type="spellStart"/>
+      <w:r>
+        <w:t>Piantadosi</w:t>
+      </w:r>
+      <w:proofErr w:type="spellEnd"/>
+      <w:r>
+        <w:t xml:space="preserve">, &amp; </w:t>
+      </w:r>
+      <w:proofErr w:type="spellStart"/>
+      <w:r>
+        <w:t>Aslin</w:t>
+      </w:r>
+      <w:proofErr w:type="spellEnd"/>
+      <w:r>
+        <w:t xml:space="preserve">, 2014) that were neither too complex nor too simple, and thus afforded the greatest learning opportunity. Twelve-month-old infants have also been shown to track the likelihood of different events (e.g., a red ball exiting a container full of moving red and blue balls) based on </w:t>
       </w:r>
       <w:r>
         <w:t>reasoning about multiple cues —</w:t>
       </w:r>
       <w:r>
-        <w:t xml:space="preserve"> numerosity (the number of red compared to blue balls), physical distance (the distance from a </w:t>
+        <w:t xml:space="preserve"> </w:t>
+      </w:r>
+      <w:proofErr w:type="spellStart"/>
+      <w:r>
+        <w:t>numerosity</w:t>
+      </w:r>
+      <w:proofErr w:type="spellEnd"/>
+      <w:r>
+        <w:t xml:space="preserve"> (the number of red compared to blue balls), physical distance (the distance from a </w:t>
       </w:r>
       <w:r>
         <w:lastRenderedPageBreak/>
-        <w:t xml:space="preserve">red ball to the opening of the container) and time (how long the scene was occluded before the ball left the container). Intriguingly, infants’ surprisal (looking time) tracked with uncertainty about the likelihood of events </w:t>
+        <w:t xml:space="preserve">red ball to the opening of the container) and time (how long the scene was occluded before the ball left the container). Intriguingly, infants’ </w:t>
+      </w:r>
+      <w:proofErr w:type="spellStart"/>
+      <w:r>
+        <w:t>surprisal</w:t>
+      </w:r>
+      <w:proofErr w:type="spellEnd"/>
+      <w:r>
+        <w:t xml:space="preserve"> (looking time) tracked with uncertainty about the likelihood of events </w:t>
       </w:r>
       <w:r>
         <w:t>—</w:t>
       </w:r>
       <w:r>
-        <w:t xml:space="preserve"> for example, at intermediate occlusion times, infants’ looking time was graded with respect to distance and numerosity in an additive fashion (Teglas et al., 2011).</w:t>
-      </w:r>
-    </w:p>
-    <w:p>
-      <w:pPr>
-        <w:pStyle w:val="BodyText"/>
-      </w:pPr>
-      <w:r>
-        <w:t>While most studies of information-seeking in infancy have relied on looking behavior, Stahl and Feigenson (2015) explored infants’ exploratory actions with toys that had either behaved normally or appeared to violate physics (e.g., by hovering in midair). They found that infants were more likely to explore those objects that had violated physical expectations, and they explored in ways that were suited to testing the physical property they had seen violated (e.g., picking up and dropping the car that had hovered in midair; banging a toy that had appeared to move through a solid wall). These results suggest that even young infants selectively explore objects to disambiguate causal properties that have been rendered uncertain by a surprising event.</w:t>
+        <w:t xml:space="preserve"> for example, at intermediate occlusion times, infants’ looking time was graded with respect to distance and </w:t>
+      </w:r>
+      <w:proofErr w:type="spellStart"/>
+      <w:r>
+        <w:t>numerosity</w:t>
+      </w:r>
+      <w:proofErr w:type="spellEnd"/>
+      <w:r>
+        <w:t xml:space="preserve"> in an additive fashion (</w:t>
+      </w:r>
+      <w:proofErr w:type="spellStart"/>
+      <w:r>
+        <w:t>Teglas</w:t>
+      </w:r>
+      <w:proofErr w:type="spellEnd"/>
+      <w:r>
+        <w:t xml:space="preserve"> et al., 2011).</w:t>
+      </w:r>
+    </w:p>
+    <w:p>
+      <w:pPr>
+        <w:pStyle w:val="BodyText"/>
+      </w:pPr>
+      <w:r>
+        <w:t xml:space="preserve">While most studies of information-seeking in infancy have relied on looking behavior, Stahl and </w:t>
+      </w:r>
+      <w:proofErr w:type="spellStart"/>
+      <w:r>
+        <w:t>Feigenson</w:t>
+      </w:r>
+      <w:proofErr w:type="spellEnd"/>
+      <w:r>
+        <w:t xml:space="preserve"> (2015) explored infants’ exploratory actions with toys that had either behaved normally or appeared to violate physics (e.g., by hovering in midair). They found that infants were more likely to explore those objects that had violated physical expectations, and they explored in ways that were suited to testing the physical property they had seen violated (e.g., picking up and dropping the car that had hovered in midair; banging a toy that had appeared to move through a solid wall). These results suggest that even young infants selectively explore objects to disambiguate causal properties that have been rendered uncertain by a surprising event.</w:t>
       </w:r>
     </w:p>
     <w:p>
@@ -563,26 +811,82 @@
         <w:t>how</w:t>
       </w:r>
       <w:r>
-        <w:t xml:space="preserve"> to seek it. In the next section we outline previous research on the selectivity of early social learning.</w:t>
+        <w:t xml:space="preserve"> to seek it. In the next </w:t>
+      </w:r>
+      <w:proofErr w:type="gramStart"/>
+      <w:r>
+        <w:t>section</w:t>
+      </w:r>
+      <w:proofErr w:type="gramEnd"/>
+      <w:r>
+        <w:t xml:space="preserve"> we outline previous research on the selectivity of early social learning.</w:t>
       </w:r>
     </w:p>
     <w:p>
       <w:pPr>
         <w:pStyle w:val="Heading21"/>
       </w:pPr>
-      <w:bookmarkStart w:id="6" w:name="selective-social-learning"/>
-      <w:bookmarkEnd w:id="6"/>
+      <w:bookmarkStart w:id="7" w:name="selective-social-learning"/>
+      <w:bookmarkEnd w:id="7"/>
       <w:r>
         <w:t>Selective social learning</w:t>
       </w:r>
     </w:p>
     <w:p>
       <w:r>
-        <w:t xml:space="preserve">Although children appear to be biased towards trusting others’ testimony overall (Jaswal, Croft, Setia, &amp; Cole, 2010), there is evidence that they are selective in their social learning. Children track the quality of informants’ testimony, and prefer to learn from people who have a history of accuracy (Corriveau &amp; Harris, 2009; Sobel &amp; Kushnir, 2013). For example, older preschoolers choose to learn the words for novel objects from someone who </w:t>
+        <w:t>Although children appear to be biased towards trusting others’ testimony overall (</w:t>
+      </w:r>
+      <w:proofErr w:type="spellStart"/>
+      <w:r>
+        <w:t>Jaswal</w:t>
+      </w:r>
+      <w:proofErr w:type="spellEnd"/>
+      <w:r>
+        <w:t xml:space="preserve">, Croft, </w:t>
+      </w:r>
+      <w:proofErr w:type="spellStart"/>
+      <w:r>
+        <w:t>Setia</w:t>
+      </w:r>
+      <w:proofErr w:type="spellEnd"/>
+      <w:r>
+        <w:t>, &amp; Cole, 2010), there is evidence that they are selective in their social learning. Children track the quality of informants’ testimony, and prefer to learn from people who have a history of accuracy (</w:t>
+      </w:r>
+      <w:proofErr w:type="spellStart"/>
+      <w:r>
+        <w:t>Corriveau</w:t>
+      </w:r>
+      <w:proofErr w:type="spellEnd"/>
+      <w:r>
+        <w:t xml:space="preserve"> &amp; Harris, 2009; Sobel &amp; </w:t>
+      </w:r>
+      <w:proofErr w:type="spellStart"/>
+      <w:r>
+        <w:t>Kushnir</w:t>
+      </w:r>
+      <w:proofErr w:type="spellEnd"/>
+      <w:r>
+        <w:t xml:space="preserve">, 2013). For example, older preschoolers choose to learn the words for novel objects from someone who </w:t>
       </w:r>
       <w:r>
         <w:lastRenderedPageBreak/>
-        <w:t xml:space="preserve">has previously labeled objects correctly compared to incorrectly (Koenig, Clement, &amp; Harris, 2009), and from people who appear confident rather than uncertain (Sabbagh &amp; Baldwin, 2001). They also prefer to learn from people who have proven to be honest rather than dishonest in the past (Li, Heyman, Xu, &amp; Lee, 2014)]. Altogether, young children appear to be selective learners with regard to the </w:t>
+        <w:t>has previously labeled objects correctly compared to incorrectly (Koenig, Clement, &amp; Harris, 2009), and from people who appear confident rather than uncertain (</w:t>
+      </w:r>
+      <w:proofErr w:type="spellStart"/>
+      <w:r>
+        <w:t>Sabbagh</w:t>
+      </w:r>
+      <w:proofErr w:type="spellEnd"/>
+      <w:r>
+        <w:t xml:space="preserve"> &amp; Baldwin, 2001). They also prefer to learn from people who have proven to be honest rather than dishonest in the past (Li, </w:t>
+      </w:r>
+      <w:proofErr w:type="spellStart"/>
+      <w:r>
+        <w:t>Heyman</w:t>
+      </w:r>
+      <w:proofErr w:type="spellEnd"/>
+      <w:r>
+        <w:t xml:space="preserve">, Xu, &amp; Lee, 2014)]. Altogether, young children appear to be selective learners with regard to the </w:t>
       </w:r>
       <w:r>
         <w:rPr>
@@ -608,7 +912,39 @@
         <w:t>when</w:t>
       </w:r>
       <w:r>
-        <w:t xml:space="preserve"> they seek social information? That is, do they seek social information on the basis of their uncertainty about their own mental representations? There is some evidence to suggest that they do, at least in the context of solving problems of varying difficulty. For example, Vredenburgh &amp; Kushnir (2015) found that preschool-aged children selectively sought help with a task when they were either less competent at the task or when they reached a difficult step. Coughlin, Hembacher, Lyons and Ghetti (2014) found that preschoolers were more likely to seek help on trials of a perceptual discrimination task for which they reported lower confidence in a separate session in which help was not available. Additionally, an analysis of a corpus of parent-child conversations showed that preschoolers tend to ask questions that are directed to resolve gaps in knowledge, and they ask follow-up questions if they receive uninformative responses (Chouinard et al., 2007).</w:t>
+        <w:t xml:space="preserve"> they seek social information? That is, do they seek social information on the basis of their uncertainty about their own mental representations? There is some evidence to suggest that they do, at least in the context of solving problems of varying difficulty. For example, </w:t>
+      </w:r>
+      <w:proofErr w:type="spellStart"/>
+      <w:r>
+        <w:t>Vredenburgh</w:t>
+      </w:r>
+      <w:proofErr w:type="spellEnd"/>
+      <w:r>
+        <w:t xml:space="preserve"> &amp; </w:t>
+      </w:r>
+      <w:proofErr w:type="spellStart"/>
+      <w:r>
+        <w:t>Kushnir</w:t>
+      </w:r>
+      <w:proofErr w:type="spellEnd"/>
+      <w:r>
+        <w:t xml:space="preserve"> (2015) found that preschool-aged children selectively sought help with a task when they were either less competent at the task or when they reached a difficult step. Coughlin, Hembacher, Lyons and </w:t>
+      </w:r>
+      <w:proofErr w:type="spellStart"/>
+      <w:r>
+        <w:t>Ghetti</w:t>
+      </w:r>
+      <w:proofErr w:type="spellEnd"/>
+      <w:r>
+        <w:t xml:space="preserve"> (2014) found that preschoolers were more likely to seek help on trials of a perceptual discrimination task for which they reported lower confidence in a separate session in which help was not available. Additionally, an analysis of a corpus of parent-child conversations showed that preschoolers tend to ask questions that are directed to resolve gaps in knowledge, and they ask follow-up questions if they receive uninformative responses (</w:t>
+      </w:r>
+      <w:proofErr w:type="spellStart"/>
+      <w:r>
+        <w:t>Chouinard</w:t>
+      </w:r>
+      <w:proofErr w:type="spellEnd"/>
+      <w:r>
+        <w:t xml:space="preserve"> et al., 2007).</w:t>
       </w:r>
     </w:p>
     <w:p>
@@ -625,7 +961,85 @@
         <w:t>social referencing</w:t>
       </w:r>
       <w:r>
-        <w:t>, or checking a social partner’s face for gaze direction and/or reactions to stimuli or events (Walden &amp; Ogan, 1988). There is plentiful evidence that infants reference social partners to determine the safety of objects or actions; for example, infants reference their parents’ faces before crossing a bridge or drop-off of uncertain slope or depth (Sorce, Emde, Campos, &amp; Klinnert, 1985; Tamis LeMonda et al., 2008). Infants also check adults’ faces when exposed to potentially dangerous stimuli, such as barking sounds or spiders (Striano &amp; Rochat, 2000; Zarbatany &amp; Lamb, 1985). In summary, infants and young children reference social information in response to uncertainty about the physical affordances or safety of a situation.</w:t>
+        <w:t>, or checking a social partner’s fa</w:t>
+      </w:r>
+      <w:r>
+        <w:t xml:space="preserve">ce for gaze direction </w:t>
+      </w:r>
+      <w:r>
+        <w:t xml:space="preserve">or reactions to stimuli or events (Walden &amp; </w:t>
+      </w:r>
+      <w:proofErr w:type="spellStart"/>
+      <w:r>
+        <w:t>Ogan</w:t>
+      </w:r>
+      <w:proofErr w:type="spellEnd"/>
+      <w:r>
+        <w:t>, 1988). There is plentiful evidence that infants reference social partners to determine the safety of objects or actions; for example, infants reference their parents’ faces before crossing a bridge or drop-off of uncertain slope or depth (</w:t>
+      </w:r>
+      <w:proofErr w:type="spellStart"/>
+      <w:r>
+        <w:t>Sorce</w:t>
+      </w:r>
+      <w:proofErr w:type="spellEnd"/>
+      <w:r>
+        <w:t xml:space="preserve">, </w:t>
+      </w:r>
+      <w:proofErr w:type="spellStart"/>
+      <w:r>
+        <w:t>Emde</w:t>
+      </w:r>
+      <w:proofErr w:type="spellEnd"/>
+      <w:r>
+        <w:t xml:space="preserve">, Campos, &amp; </w:t>
+      </w:r>
+      <w:proofErr w:type="spellStart"/>
+      <w:r>
+        <w:t>Klinnert</w:t>
+      </w:r>
+      <w:proofErr w:type="spellEnd"/>
+      <w:r>
+        <w:t xml:space="preserve">, 1985; </w:t>
+      </w:r>
+      <w:proofErr w:type="spellStart"/>
+      <w:r>
+        <w:t>Tamis</w:t>
+      </w:r>
+      <w:proofErr w:type="spellEnd"/>
+      <w:r>
+        <w:t xml:space="preserve"> </w:t>
+      </w:r>
+      <w:proofErr w:type="spellStart"/>
+      <w:r>
+        <w:t>LeMonda</w:t>
+      </w:r>
+      <w:proofErr w:type="spellEnd"/>
+      <w:r>
+        <w:t xml:space="preserve"> et al., 2008). Infants also check adults’ faces when exposed to potentially dangerous stimuli, such as barking sounds or spiders (</w:t>
+      </w:r>
+      <w:proofErr w:type="spellStart"/>
+      <w:r>
+        <w:t>Striano</w:t>
+      </w:r>
+      <w:proofErr w:type="spellEnd"/>
+      <w:r>
+        <w:t xml:space="preserve"> &amp; </w:t>
+      </w:r>
+      <w:proofErr w:type="spellStart"/>
+      <w:r>
+        <w:t>Rochat</w:t>
+      </w:r>
+      <w:proofErr w:type="spellEnd"/>
+      <w:r>
+        <w:t xml:space="preserve">, 2000; </w:t>
+      </w:r>
+      <w:proofErr w:type="spellStart"/>
+      <w:r>
+        <w:t>Zarbatany</w:t>
+      </w:r>
+      <w:proofErr w:type="spellEnd"/>
+      <w:r>
+        <w:t xml:space="preserve"> &amp; Lamb, 1985). In summary, infants and young children reference social information in response to uncertainty about the physical affordances or safety of a situation.</w:t>
       </w:r>
     </w:p>
     <w:p>
@@ -640,7 +1054,15 @@
         <w:t xml:space="preserve">Furthermore, word learning is more successful under joint attention, which involves mutual knowledge about a shared focus of attention (Baldwin, </w:t>
       </w:r>
       <w:r>
-        <w:t>1993; Tomasello &amp; Farrar, 1986)</w:t>
+        <w:t xml:space="preserve">1993; </w:t>
+      </w:r>
+      <w:proofErr w:type="spellStart"/>
+      <w:r>
+        <w:t>Tomasello</w:t>
+      </w:r>
+      <w:proofErr w:type="spellEnd"/>
+      <w:r>
+        <w:t xml:space="preserve"> &amp; Farrar, 1986)</w:t>
       </w:r>
       <w:r>
         <w:rPr>
@@ -666,31 +1088,71 @@
         <w:t>selective</w:t>
       </w:r>
       <w:r>
-        <w:t xml:space="preserve"> in seeking out these social cues to reference. Do children orient towards a speaker indiscriminately, or do they selectively look for social cues when reference cannot be determined without them? It could be that social referencing is typically not costly enough to require selectivity. People shift gaze several times per second, and social cues are intrinsically salient (Csibra &amp; Gergely, 2006). Thus, children may sample social information frequently regardless of its potential to disambiguate reference.</w:t>
-      </w:r>
-    </w:p>
-    <w:p>
-      <w:pPr>
-        <w:pStyle w:val="BodyText"/>
-      </w:pPr>
-      <w:r>
-        <w:t>Another possibility is that uncertainty signals related to knowledge representations are too weak to drive information-seeking behaviors in young children. Consistent with this possibility, as discussed previously, studies of early metacognition have typically found that young children are overconfident in their knowledge and performance predictions, even when they are calibrated overall to accuracy (Coughlin et al., 2014; Hembacher &amp; Ghetti, 2014; Schneider, 1998). If children are not aware of the need for disambiguating information, they may not selectively reference social information based on referential ambiguity.</w:t>
-      </w:r>
-    </w:p>
-    <w:p>
-      <w:pPr>
-        <w:pStyle w:val="BodyText"/>
-      </w:pPr>
-      <w:r>
-        <w:t>At least one study has previously investigated the selectivity of infants’ social referencing during word learning. Infants heard an experimenter produce a label for an object in the presence of one or two novel objects (Vaish, Demir, &amp; Baldwin, 2011). Infants looked up at the experimenter more often when there were two objects present, and the referent was thus ambiguous. While this study provides encouraging evidence that infants’ social referencing may be sensitive to referential uncertainty, there are questions that remain unanswered. Since referential ambiguity was manipulated through the number of items present, it is unclear whether infants’ additional looking was based on epistemic uncertainty or the complexity of the environment (i.e., the presence of multiple objects). In the current study, we seek to replicate these findings with preschool-aged children while controlling for the number of objects present.</w:t>
+        <w:t xml:space="preserve"> in seeking out these social cues to reference. Do children orient towards a speaker indiscriminately, or do they selectively look for social cues when reference cannot be determined without them? It could be that social referencing is typically not costly enough to require selectivity. People shift gaze several times per second, and social cues are intrinsically salient (</w:t>
+      </w:r>
+      <w:proofErr w:type="spellStart"/>
+      <w:r>
+        <w:t>Csibra</w:t>
+      </w:r>
+      <w:proofErr w:type="spellEnd"/>
+      <w:r>
+        <w:t xml:space="preserve"> &amp; </w:t>
+      </w:r>
+      <w:proofErr w:type="spellStart"/>
+      <w:r>
+        <w:t>Gergely</w:t>
+      </w:r>
+      <w:proofErr w:type="spellEnd"/>
+      <w:r>
+        <w:t>, 2006). Thus, children may sample social information frequently regardless of its potential to disambiguate reference.</w:t>
+      </w:r>
+    </w:p>
+    <w:p>
+      <w:pPr>
+        <w:pStyle w:val="BodyText"/>
+      </w:pPr>
+      <w:r>
+        <w:t xml:space="preserve">Another possibility is that uncertainty signals related to knowledge representations are too weak to drive information-seeking behaviors in young children. Consistent with this possibility, as discussed previously, studies of early metacognition have typically found that young children are overconfident in their knowledge and performance predictions, even when they are calibrated overall to accuracy (Coughlin et al., 2014; Hembacher &amp; </w:t>
+      </w:r>
+      <w:proofErr w:type="spellStart"/>
+      <w:r>
+        <w:t>Ghetti</w:t>
+      </w:r>
+      <w:proofErr w:type="spellEnd"/>
+      <w:r>
+        <w:t>, 2014; Schneider, 1998). If children are not aware of the need for disambiguating information, they may not selectively reference social information based on referential ambiguity.</w:t>
+      </w:r>
+    </w:p>
+    <w:p>
+      <w:pPr>
+        <w:pStyle w:val="BodyText"/>
+      </w:pPr>
+      <w:r>
+        <w:t>At least one study has previously investigated the selectivity of infants’ social referencing during word learning. Infants heard an experimenter produce a label for an object in the presence of one or two novel objects (</w:t>
+      </w:r>
+      <w:proofErr w:type="spellStart"/>
+      <w:r>
+        <w:t>Vaish</w:t>
+      </w:r>
+      <w:proofErr w:type="spellEnd"/>
+      <w:r>
+        <w:t xml:space="preserve">, </w:t>
+      </w:r>
+      <w:proofErr w:type="spellStart"/>
+      <w:r>
+        <w:t>Demir</w:t>
+      </w:r>
+      <w:proofErr w:type="spellEnd"/>
+      <w:r>
+        <w:t>, &amp; Baldwin, 2011). Infants looked up at the experimenter more often when there were two objects present, and the referent was thus ambiguous. While this study provides encouraging evidence that infants’ social referencing may be sensitive to referential uncertainty, there are questions that remain unanswered. Since referential ambiguity was manipulated through the number of items present, it is unclear whether infants’ additional looking was based on epistemic uncertainty or the complexity of the environment (i.e., the presence of multiple objects). In the current study, we seek to replicate these findings with preschool-aged children while controlling for the number of objects present.</w:t>
       </w:r>
     </w:p>
     <w:p>
       <w:pPr>
         <w:pStyle w:val="Heading21"/>
       </w:pPr>
-      <w:bookmarkStart w:id="7" w:name="current-study"/>
-      <w:bookmarkEnd w:id="7"/>
+      <w:bookmarkStart w:id="8" w:name="current-study"/>
+      <w:bookmarkEnd w:id="8"/>
       <w:r>
         <w:lastRenderedPageBreak/>
         <w:t>Current study</w:t>
@@ -698,7 +1160,23 @@
     </w:p>
     <w:p>
       <w:r>
-        <w:t>The present study builds on previous work suggesting that preschoolers are active and selective in their social learning. Here, we ask whether preschoolers reference a speaker more frequently when the referent of their speech is ambiguous. To this end, we adapt the procedure used by Vaish et al. (2011) for use with young children, controling for the number of objects present. In Experiment 1 we include trials with two novel objects (referentially ambiguous), two familiar objects (referentially unambiguous), one novel object (referentially unambiguous) and one familiar object (referentially unambiguous). In Experiment 2, we additionally manipulate the amount of referential evidence available by manipulating whether or not the speaker’s gaze is informative, allowing us to investigate whether preschoolers’ social referencing is sensitive to graded uncertainty.</w:t>
+        <w:t xml:space="preserve">The present study builds on previous work suggesting that preschoolers are active and selective in their social learning. Here, we ask whether preschoolers reference a speaker more frequently when the referent of their speech is ambiguous. To this end, we adapt the procedure used by </w:t>
+      </w:r>
+      <w:proofErr w:type="spellStart"/>
+      <w:r>
+        <w:t>Vaish</w:t>
+      </w:r>
+      <w:proofErr w:type="spellEnd"/>
+      <w:r>
+        <w:t xml:space="preserve"> et al. (2011) for use with young children, </w:t>
+      </w:r>
+      <w:proofErr w:type="spellStart"/>
+      <w:r>
+        <w:t>controling</w:t>
+      </w:r>
+      <w:proofErr w:type="spellEnd"/>
+      <w:r>
+        <w:t xml:space="preserve"> for the number of objects present. In Experiment 1 we include trials with two novel objects (referentially ambiguous), two familiar objects (referentially unambiguous), one novel object (referentially unambiguous) and one familiar object (referentially unambiguous). In Experiment 2, we additionally manipulate the amount of referential evidence available by manipulating whether or not the speaker’s gaze is informative, allowing us to investigate whether preschoolers’ social referencing is sensitive to graded uncertainty.</w:t>
       </w:r>
     </w:p>
     <w:p>
@@ -718,23 +1196,71 @@
         <w:t xml:space="preserve">hildren’s sensitivity to graded evidence. </w:t>
       </w:r>
       <w:r>
-        <w:t>First, probabilistic models of cognition and learning require that individuals be able to track the amount of evidence for alternative beliefs (and corresponding uncertainty), perhaps through heuristics such as “win-stay lose-sample” (E. Bonawitz, Denison, Gopnik, &amp; Griffiths, 2014). If preschool-aged children do track accumulating evidence as assumed by these models, their information-gathering behaviors should be graded with respect to the amount of evidence for a belief. Critically, although individuals may not adjust their information seeking in a graded fashion with respect to uncertainty, situations characterized by intermediate referential uncertainty (e.g., because only one cue is present) should elicit intermediate amounts of information-seeking in the aggregate (Daw &amp; Courville, 2007).</w:t>
-      </w:r>
-    </w:p>
-    <w:p>
-      <w:pPr>
-        <w:pStyle w:val="BodyText"/>
-      </w:pPr>
-      <w:r>
-        <w:t>More generally, a complete theory of early metacognition and learning should encompass children’s ability to respond appropriately to graded evidence. Metacognitive theories assume that effective behavioral regulation and response selection rely on individuals' abilities to track the likelihood of being correct based not only on complete knowledge or ignorance, but on graded evidence (Lyons &amp; Zelazo, 2011). For example, having more information in support of a belief should make individuals more willing to share that information with others, and having less information should motivate help-seeking (Ghetti, Hembacher, &amp; Coughlin, 2013).</w:t>
+        <w:t xml:space="preserve">First, probabilistic models of cognition and learning require that individuals be able to track the amount of evidence for alternative beliefs (and corresponding uncertainty), perhaps through heuristics such as “win-stay lose-sample” (E. </w:t>
+      </w:r>
+      <w:proofErr w:type="spellStart"/>
+      <w:r>
+        <w:t>Bonawitz</w:t>
+      </w:r>
+      <w:proofErr w:type="spellEnd"/>
+      <w:r>
+        <w:t xml:space="preserve">, Denison, </w:t>
+      </w:r>
+      <w:proofErr w:type="spellStart"/>
+      <w:r>
+        <w:t>Gopnik</w:t>
+      </w:r>
+      <w:proofErr w:type="spellEnd"/>
+      <w:r>
+        <w:t>, &amp; Griffiths, 2014). If preschool-aged children do track accumulating evidence as assumed by these models, their information-gathering behaviors should be graded with respect to the amount of evidence for a belief. Critically, although individuals may not adjust their information seeking in a graded fashion with respect to uncertainty, situations characterized by intermediate referential uncertainty (e.g., because only one cue is present) should elicit intermediate amounts of information-seeking in the aggregate (</w:t>
+      </w:r>
+      <w:proofErr w:type="spellStart"/>
+      <w:r>
+        <w:t>Daw</w:t>
+      </w:r>
+      <w:proofErr w:type="spellEnd"/>
+      <w:r>
+        <w:t xml:space="preserve"> &amp; </w:t>
+      </w:r>
+      <w:proofErr w:type="spellStart"/>
+      <w:r>
+        <w:t>Courville</w:t>
+      </w:r>
+      <w:proofErr w:type="spellEnd"/>
+      <w:r>
+        <w:t>, 2007).</w:t>
+      </w:r>
+    </w:p>
+    <w:p>
+      <w:pPr>
+        <w:pStyle w:val="BodyText"/>
+      </w:pPr>
+      <w:r>
+        <w:t xml:space="preserve">More generally, a complete theory of early metacognition and learning should encompass children’s ability to respond appropriately to graded evidence. Metacognitive theories assume that effective behavioral regulation and response selection rely on individuals' abilities to track the likelihood of being correct based not only on complete knowledge or ignorance, but on graded evidence (Lyons &amp; </w:t>
+      </w:r>
+      <w:proofErr w:type="spellStart"/>
+      <w:r>
+        <w:t>Zelazo</w:t>
+      </w:r>
+      <w:proofErr w:type="spellEnd"/>
+      <w:r>
+        <w:t>, 2011). For example, having more information in support of a belief should make individuals more willing to share that information with others, and having less information should motivate help-seeking (</w:t>
+      </w:r>
+      <w:proofErr w:type="spellStart"/>
+      <w:r>
+        <w:t>Ghetti</w:t>
+      </w:r>
+      <w:proofErr w:type="spellEnd"/>
+      <w:r>
+        <w:t>, Hembacher, &amp; Coughlin, 2013).</w:t>
       </w:r>
     </w:p>
     <w:p>
       <w:pPr>
         <w:pStyle w:val="Heading11"/>
       </w:pPr>
-      <w:bookmarkStart w:id="8" w:name="experiment-1"/>
-      <w:bookmarkEnd w:id="8"/>
+      <w:bookmarkStart w:id="9" w:name="experiment-1"/>
+      <w:bookmarkEnd w:id="9"/>
       <w:r>
         <w:t>Experiment 1</w:t>
       </w:r>
@@ -761,8 +1287,8 @@
       <w:r>
         <w:t>We were interested in the amount of social referencing children exhibited across the trial. We considered four different phases of each trial based on the notion that children might expect different social information at different stages of the task. Specifically, we predicted that children might expect the speaker's gaze direction to be informative during the labeling itself, as speakers tend to look at objects they refer to. We also predicted that later in the trial, as children reached for an object and placed it in the bucket, they might expect evaluative feedback about their choice (e.g., facial expressions of encouragement or discouragement).</w:t>
       </w:r>
-      <w:bookmarkStart w:id="9" w:name="methods"/>
-      <w:bookmarkEnd w:id="9"/>
+      <w:bookmarkStart w:id="10" w:name="methods"/>
+      <w:bookmarkEnd w:id="10"/>
     </w:p>
     <w:p>
       <w:pPr>
@@ -775,8 +1301,8 @@
         </w:rPr>
         <w:t>Methods</w:t>
       </w:r>
-      <w:bookmarkStart w:id="10" w:name="participants"/>
-      <w:bookmarkEnd w:id="10"/>
+      <w:bookmarkStart w:id="11" w:name="participants"/>
+      <w:bookmarkEnd w:id="11"/>
     </w:p>
     <w:p>
       <w:pPr>
@@ -804,7 +1330,49 @@
         <w:t>.</w:t>
       </w:r>
       <w:r>
-        <w:t xml:space="preserve"> The sample included 20 2-year-olds (mean age 31.7 months), 20 3-year-olds (mean age 42.7 months), 20 4-year-olds (mean age 55.8 months), and 20 5-year-olds (mean age 65.1 months). An additional 20 children participated but were removed from analyses because they heard English less than 75% of the time at home (</w:t>
+        <w:t xml:space="preserve"> The sample included 20 2-year-olds (mean age 31.7 months</w:t>
+      </w:r>
+      <w:r>
+        <w:t>; 14 females</w:t>
+      </w:r>
+      <w:r>
+        <w:t>), 20 3-year-olds (mean age 42.7 months</w:t>
+      </w:r>
+      <w:r>
+        <w:t>; 11 females</w:t>
+      </w:r>
+      <w:r>
+        <w:t>), 20 4-year-olds (mean age 55.8 months</w:t>
+      </w:r>
+      <w:r>
+        <w:t>; 12 females</w:t>
+      </w:r>
+      <w:r>
+        <w:t>), and 20 5-year-olds (mean age 65.1 months</w:t>
+      </w:r>
+      <w:r>
+        <w:t>; 10 females</w:t>
+      </w:r>
+      <w:r>
+        <w:t>).</w:t>
+      </w:r>
+      <w:r>
+        <w:t xml:space="preserve"> Parents’</w:t>
+      </w:r>
+      <w:r>
+        <w:t xml:space="preserve"> highest level of</w:t>
+      </w:r>
+      <w:r>
+        <w:t xml:space="preserve"> education </w:t>
+      </w:r>
+      <w:r>
+        <w:t>were distributed</w:t>
+      </w:r>
+      <w:r>
+        <w:t xml:space="preserve"> as follows: </w:t>
+      </w:r>
+      <w:r>
+        <w:t>grade school (</w:t>
       </w:r>
       <w:r>
         <w:rPr>
@@ -813,7 +1381,10 @@
         <w:t>n</w:t>
       </w:r>
       <w:r>
-        <w:t xml:space="preserve"> = 10), because they were unable to complete at least half of the trials in the task (</w:t>
+        <w:t xml:space="preserve"> = </w:t>
+      </w:r>
+      <w:r>
+        <w:t>1), high school (</w:t>
       </w:r>
       <w:r>
         <w:rPr>
@@ -822,6 +1393,189 @@
         <w:t>n</w:t>
       </w:r>
       <w:r>
+        <w:t xml:space="preserve"> = </w:t>
+      </w:r>
+      <w:r>
+        <w:t>1), some college (</w:t>
+      </w:r>
+      <w:r>
+        <w:rPr>
+          <w:i/>
+        </w:rPr>
+        <w:t>n</w:t>
+      </w:r>
+      <w:r>
+        <w:t xml:space="preserve"> = </w:t>
+      </w:r>
+      <w:r>
+        <w:t>7), 4-year college (</w:t>
+      </w:r>
+      <w:r>
+        <w:rPr>
+          <w:i/>
+        </w:rPr>
+        <w:t>n</w:t>
+      </w:r>
+      <w:r>
+        <w:t xml:space="preserve"> = </w:t>
+      </w:r>
+      <w:r>
+        <w:t>20), some graduate school (</w:t>
+      </w:r>
+      <w:r>
+        <w:rPr>
+          <w:i/>
+        </w:rPr>
+        <w:t>n</w:t>
+      </w:r>
+      <w:r>
+        <w:t xml:space="preserve"> = </w:t>
+      </w:r>
+      <w:r>
+        <w:t>6),</w:t>
+      </w:r>
+      <w:r>
+        <w:t xml:space="preserve"> graduate degree (</w:t>
+      </w:r>
+      <w:r>
+        <w:rPr>
+          <w:i/>
+        </w:rPr>
+        <w:t>n</w:t>
+      </w:r>
+      <w:r>
+        <w:t xml:space="preserve"> = </w:t>
+      </w:r>
+      <w:r>
+        <w:t>39)</w:t>
+      </w:r>
+      <w:r>
+        <w:t>; 6</w:t>
+      </w:r>
+      <w:r>
+        <w:t xml:space="preserve"> parents did not report their education</w:t>
+      </w:r>
+      <w:r>
+        <w:t>. Children’s ethnic backgrounds were distributed as follows</w:t>
+      </w:r>
+      <w:r>
+        <w:t xml:space="preserve">: </w:t>
+      </w:r>
+      <w:r>
+        <w:t>Asian (</w:t>
+      </w:r>
+      <w:r>
+        <w:rPr>
+          <w:i/>
+        </w:rPr>
+        <w:t>n</w:t>
+      </w:r>
+      <w:r>
+        <w:t xml:space="preserve"> = </w:t>
+      </w:r>
+      <w:r>
+        <w:t>13</w:t>
+      </w:r>
+      <w:r>
+        <w:t xml:space="preserve">), </w:t>
+      </w:r>
+      <w:r>
+        <w:t>Black or African American (</w:t>
+      </w:r>
+      <w:r>
+        <w:rPr>
+          <w:i/>
+        </w:rPr>
+        <w:t>n</w:t>
+      </w:r>
+      <w:r>
+        <w:t xml:space="preserve"> = 5), </w:t>
+      </w:r>
+      <w:r>
+        <w:t>Hispanic or Latino (</w:t>
+      </w:r>
+      <w:r>
+        <w:rPr>
+          <w:i/>
+        </w:rPr>
+        <w:t>n</w:t>
+      </w:r>
+      <w:r>
+        <w:t xml:space="preserve"> = 7), </w:t>
+      </w:r>
+      <w:r>
+        <w:t>White or Caucasian (</w:t>
+      </w:r>
+      <w:r>
+        <w:rPr>
+          <w:i/>
+        </w:rPr>
+        <w:t>n</w:t>
+      </w:r>
+      <w:r>
+        <w:t xml:space="preserve"> = </w:t>
+      </w:r>
+      <w:r>
+        <w:t>32</w:t>
+      </w:r>
+      <w:r>
+        <w:t xml:space="preserve">), </w:t>
+      </w:r>
+      <w:r>
+        <w:t xml:space="preserve">mixed </w:t>
+      </w:r>
+      <w:r>
+        <w:t>ethnic background</w:t>
+      </w:r>
+      <w:r>
+        <w:t xml:space="preserve"> (</w:t>
+      </w:r>
+      <w:r>
+        <w:rPr>
+          <w:i/>
+        </w:rPr>
+        <w:t>n</w:t>
+      </w:r>
+      <w:r>
+        <w:t xml:space="preserve"> =</w:t>
+      </w:r>
+      <w:r>
+        <w:t xml:space="preserve"> </w:t>
+      </w:r>
+      <w:r>
+        <w:t>19</w:t>
+      </w:r>
+      <w:r>
+        <w:t>); 4 parents did not report their children’s ethnic background</w:t>
+      </w:r>
+      <w:r>
+        <w:t xml:space="preserve">. </w:t>
+      </w:r>
+      <w:r>
+        <w:t>An additional 20 children participated but were removed from analyses because they heard English less than 75% of the time at home (</w:t>
+      </w:r>
+      <w:proofErr w:type="spellStart"/>
+      <w:r>
+        <w:rPr>
+          <w:i/>
+        </w:rPr>
+        <w:t>n</w:t>
+      </w:r>
+      <w:proofErr w:type="spellEnd"/>
+      <w:r>
+        <w:t xml:space="preserve"> = 10), because they were unable to complete at least half of the trials in the </w:t>
+      </w:r>
+      <w:r>
+        <w:lastRenderedPageBreak/>
+        <w:t>task (</w:t>
+      </w:r>
+      <w:r>
+        <w:rPr>
+          <w:i/>
+        </w:rPr>
+        <w:t>n</w:t>
+      </w:r>
+      <w:r>
         <w:t xml:space="preserve"> = 4), because of parental interference (</w:t>
       </w:r>
       <w:r>
@@ -842,8 +1596,8 @@
       <w:r>
         <w:t xml:space="preserve"> = 5).</w:t>
       </w:r>
-      <w:bookmarkStart w:id="11" w:name="stimuli-and-design"/>
-      <w:bookmarkEnd w:id="11"/>
+      <w:bookmarkStart w:id="12" w:name="stimuli-and-design"/>
+      <w:bookmarkEnd w:id="12"/>
     </w:p>
     <w:p>
       <w:pPr>
@@ -865,79 +1619,120 @@
         <w:t xml:space="preserve"> </w:t>
       </w:r>
       <w:r>
-        <w:t xml:space="preserve">Children were presented with one or two objects, heard a label, and were asked to put the labeled object in a bucket. Half of the objects were selected to be familiar to children (e.g., a cow) and half were selected to be novel (e.g., a nozzle). There were four possible trial types based on the number and familiarity of the objects present: one </w:t>
-      </w:r>
+        <w:t xml:space="preserve">Children were presented with one or two objects, heard a label, and were asked to put the labeled object in a bucket. Half of the objects were selected to be familiar to children (e.g., a cow) and half were selected to be novel (e.g., a nozzle). There were four possible trial types based on the number and familiarity of the objects present: one familiar object (F), one novel object (N), two familiar objects (FF), and two novel objects (NN). There were three trials of each type, for a total of twelve trials. Trial types were presented sequentially in an order that was counterbalanced across participants. The assignment of individual objects to trial </w:t>
+      </w:r>
+      <w:r>
+        <w:t xml:space="preserve">types was counterbalanced. On F and </w:t>
+      </w:r>
+      <w:r>
+        <w:t>FF trials, the familiar label for the target obje</w:t>
+      </w:r>
+      <w:r>
+        <w:t xml:space="preserve">ct was used (e.g., “cow”). On N and </w:t>
+      </w:r>
+      <w:r>
+        <w:t>NN trials, a novel label was used (e.g., “</w:t>
+      </w:r>
+      <w:proofErr w:type="spellStart"/>
+      <w:r>
+        <w:t>dawnoo</w:t>
+      </w:r>
+      <w:proofErr w:type="spellEnd"/>
+      <w:r>
+        <w:t>”).</w:t>
+      </w:r>
+    </w:p>
+    <w:p>
+      <w:pPr>
+        <w:pStyle w:val="BodyText"/>
+      </w:pPr>
+      <w:r>
+        <w:t>The critical manipulation was of referential ambiguity; F and FF trials were referentially unambiguous, as children were expected to be certain about the objects and their labels. Similarly, on N trials, children were expected to be certain about the label referent as there was only one option. However, NN trials were referentially ambiguous, as the novel label could apply to either novel object.</w:t>
+      </w:r>
+    </w:p>
+    <w:p>
+      <w:pPr>
+        <w:pStyle w:val="BodyText"/>
+        <w:rPr>
+          <w:b/>
+        </w:rPr>
+      </w:pPr>
+      <w:r>
+        <w:rPr>
+          <w:b/>
+        </w:rPr>
+        <w:t>Procedure</w:t>
+      </w:r>
+      <w:r>
+        <w:rPr>
+          <w:b/>
+        </w:rPr>
+        <w:t xml:space="preserve">. </w:t>
+      </w:r>
+      <w:r>
+        <w:t>Throughout the task, the experimenter never gazed at the object they were labeling, or responded to children's verbal or non-verbal bids for help by indicating the correct object. Thus, children were expected to remain uncertain about the referent for the duration of the trial when two novel objects were present.</w:t>
+      </w:r>
+    </w:p>
+    <w:p>
+      <w:bookmarkStart w:id="13" w:name="procedure"/>
+      <w:bookmarkEnd w:id="13"/>
+      <w:r>
+        <w:t>Throughout the study, the child sat at one end of a large circular table, and the experimenter stood at the opposite end. Each trial proceeded as follows: the experimenter placed one or two objects on the left and/or right sides of the table, out of reach of the child so that the child could not interact with the toys during the labeling event. For one-object trials, the location of the object (left or right) alternated between trials.</w:t>
+      </w:r>
+    </w:p>
+    <w:p>
+      <w:pPr>
+        <w:pStyle w:val="BodyText"/>
+      </w:pPr>
+      <w:r>
+        <w:t xml:space="preserve">After placing the objects, the experimenter </w:t>
+      </w:r>
+      <w:proofErr w:type="gramStart"/>
+      <w:r>
+        <w:t>said</w:t>
+      </w:r>
+      <w:proofErr w:type="gramEnd"/>
+      <w:r>
+        <w:t xml:space="preserve"> “Hey look, there’s a (target) here.” The experimenter gazed at the center of the table rather than the object they labeled. The experimenter waited approximately two seconds based on a visual metronome placed within view before saying, “Can you put the (target) in the bucket?” They then pushed the object(s) forward within reach of the child, and placed a plastic bucket in the center of the table, also within reach of the child. Prior to the twelve experimental trials, there were two training trials: </w:t>
+      </w:r>
+      <w:proofErr w:type="gramStart"/>
       <w:r>
         <w:lastRenderedPageBreak/>
-        <w:t>familiar object (F), one novel object (N), two familiar objects (FF), and two novel objects (NN). There were three trials of each type, for a total of twelve trials. Trial types were presented sequentially in an order that was counterbalanced across participants. The assignment of individual objects to trial types was counterbalanced. On F/FF trials, the familiar label for the target object was used (e.g., “cow”). On N/NN trials, a novel label was used (e.g., “dawnoo”).</w:t>
-      </w:r>
-    </w:p>
-    <w:p>
-      <w:pPr>
-        <w:pStyle w:val="BodyText"/>
-      </w:pPr>
-      <w:r>
-        <w:t>The critical manipulation was of referential ambiguity; F and FF trials were referentially unambiguous, as children were expected to be certain about the objects and their labels. Similarly, on N trials, children were expected to be certain about the label referent as there was only one option. However, NN trials were referentially ambiguous, as the novel label could apply to either novel object.</w:t>
-      </w:r>
-    </w:p>
-    <w:p>
-      <w:pPr>
-        <w:pStyle w:val="BodyText"/>
+        <w:t>a</w:t>
+      </w:r>
+      <w:proofErr w:type="gramEnd"/>
+      <w:r>
+        <w:t xml:space="preserve"> F trial and a FF trial, to acquaint the child with the procedure. A camera placed to the side of the experimenter captured the participant’s face, so that looking behavior could be coded from video.</w:t>
+      </w:r>
+      <w:bookmarkStart w:id="14" w:name="coding-procedure-and-analytic-plan"/>
+      <w:bookmarkEnd w:id="14"/>
+    </w:p>
+    <w:p>
+      <w:pPr>
+        <w:pStyle w:val="BodyText"/>
+      </w:pPr>
+      <w:r>
         <w:rPr>
           <w:b/>
         </w:rPr>
-      </w:pPr>
+        <w:t>Coding procedure and analytic plan</w:t>
+      </w:r>
       <w:r>
         <w:rPr>
           <w:b/>
         </w:rPr>
-        <w:t>Procedure</w:t>
-      </w:r>
-      <w:r>
-        <w:rPr>
-          <w:b/>
-        </w:rPr>
         <w:t xml:space="preserve">. </w:t>
       </w:r>
       <w:r>
-        <w:t>Throughout the task, the experimenter never gazed at the object they were labeling, or responded to children's verbal or non-verbal bids for help by indicating the correct object. Thus, children were expected to remain uncertain about the referent for the duration of the trial when two novel objects were present.</w:t>
-      </w:r>
-    </w:p>
-    <w:p>
-      <w:bookmarkStart w:id="12" w:name="procedure"/>
-      <w:bookmarkEnd w:id="12"/>
-      <w:r>
-        <w:t>Throughout the study, the child sat at one end of a large circular table, and the experimenter stood at the opposite end. Each trial proceeded as follows: the experimenter placed one or two objects on the left and/or right sides of the table, out of reach of the child so that the child could not interact with the toys during the labeling event. For one-object trials, the location of the object (left or right) alternated between trials.</w:t>
-      </w:r>
-    </w:p>
-    <w:p>
-      <w:pPr>
-        <w:pStyle w:val="BodyText"/>
-      </w:pPr>
-      <w:r>
-        <w:t>After placing the objects, the experimenter said “Hey look, there’s a (target) here.” The experimenter gazed at the center of the table rather than the object they labeled. The experimenter waited approximately two seconds based on a visual metronome placed within view before saying, “Can you put the (target) in the bucket?” They then pushed the object(s) forward within reach of the child, and placed a plastic bucket in the center of the table, also within reach of the child. Prior to the twelve experimental trials, there were two training trials: a F trial and a FF trial, to acquaint the child with the procedure. A camera placed to the side of the experimenter captured the participant’s face, so that looking behavior could be coded from video.</w:t>
-      </w:r>
-      <w:bookmarkStart w:id="13" w:name="coding-procedure-and-analytic-plan"/>
-      <w:bookmarkEnd w:id="13"/>
-    </w:p>
-    <w:p>
-      <w:pPr>
-        <w:pStyle w:val="BodyText"/>
-      </w:pPr>
-      <w:r>
-        <w:rPr>
-          <w:b/>
-        </w:rPr>
-        <w:t>Coding procedure and analytic plan</w:t>
-      </w:r>
-      <w:r>
-        <w:rPr>
-          <w:b/>
-        </w:rPr>
-        <w:t xml:space="preserve">. </w:t>
-      </w:r>
-      <w:r>
-        <w:t>Videos were coded using DataVyu software (</w:t>
+        <w:t xml:space="preserve">Videos were coded using </w:t>
+      </w:r>
+      <w:proofErr w:type="spellStart"/>
+      <w:r>
+        <w:t>DataVyu</w:t>
+      </w:r>
+      <w:proofErr w:type="spellEnd"/>
+      <w:r>
+        <w:t xml:space="preserve"> software (</w:t>
       </w:r>
       <w:hyperlink r:id="rId8">
         <w:r>
@@ -960,150 +1755,169 @@
         <w:rPr>
           <w:i/>
         </w:rPr>
+        <w:t>whether or not</w:t>
+      </w:r>
+      <w:r>
+        <w:t xml:space="preserve"> children looked at the experimenter. However, during piloting, we found that most children looked up to the experimenter at least once while they were labeling the object, suggesting that a binary measure of looking would not be meaningful.</w:t>
+      </w:r>
+    </w:p>
+    <w:p>
+      <w:pPr>
+        <w:pStyle w:val="BodyText"/>
+      </w:pPr>
+      <w:r>
+        <w:t xml:space="preserve">Because we were interested in the precise circumstances in which children feel uncertain enough to reference a speaker, we coded the number of looks that occurred during four distinct phases of the trial: a </w:t>
+      </w:r>
+      <w:r>
+        <w:rPr>
+          <w:i/>
+        </w:rPr>
+        <w:t>label</w:t>
+      </w:r>
+      <w:r>
+        <w:t xml:space="preserve"> phase, which began at the utterance of the label and ended when the experimenter began to slide the objects, a </w:t>
+      </w:r>
+      <w:r>
+        <w:rPr>
+          <w:i/>
+        </w:rPr>
+        <w:t>slide</w:t>
+      </w:r>
+      <w:r>
+        <w:t xml:space="preserve"> phase, in which the experimenter slid the object(s) into the child’s reach, a </w:t>
+      </w:r>
+      <w:r>
+        <w:rPr>
+          <w:i/>
+        </w:rPr>
+        <w:t>planning</w:t>
+      </w:r>
+      <w:r>
+        <w:t xml:space="preserve"> phase, which began at the end of the slide and ended when the child touched an object, and a </w:t>
+      </w:r>
+      <w:r>
+        <w:rPr>
+          <w:i/>
+        </w:rPr>
+        <w:t>response</w:t>
+      </w:r>
+      <w:r>
+        <w:t xml:space="preserve"> phase, which began when the child touched an object and ended when the child released the object into the bucket.</w:t>
+      </w:r>
+    </w:p>
+    <w:p>
+      <w:pPr>
+        <w:pStyle w:val="BodyText"/>
+      </w:pPr>
+      <w:r>
+        <w:t xml:space="preserve">We also noted any trials that should be excluded from analyses due to the child's interference with the timing of the trial (e.g., talking over the experimenter), </w:t>
+      </w:r>
+      <w:proofErr w:type="spellStart"/>
+      <w:r>
+        <w:t>experimenter</w:t>
+      </w:r>
+      <w:proofErr w:type="spellEnd"/>
+      <w:r>
+        <w:t xml:space="preserve"> error, or outside distractions that interfered with the timing of the trial (e.g., noise from a sibling). These trial-wise exclusion criteria were preregistered. In total, we excluded 1.6% of trials from 2-year-olds, 2.0% of trials from 3-year-olds, 1.9% of trials from 4-year-olds, and 2.0% of trials from 5-year-olds on this basis.</w:t>
+      </w:r>
+    </w:p>
+    <w:p>
+      <w:pPr>
+        <w:pStyle w:val="BodyText"/>
+      </w:pPr>
+      <w:r>
+        <w:t xml:space="preserve">A second coder independently scored the number of looks for one third of the trials for each participant to establish reliability. Inter-rater reliability for the number of looks in each phase was high, </w:t>
+      </w:r>
+      <w:proofErr w:type="spellStart"/>
+      <w:r>
+        <w:t>intraclass</w:t>
+      </w:r>
+      <w:proofErr w:type="spellEnd"/>
+      <w:r>
+        <w:t xml:space="preserve"> correlation </w:t>
+      </w:r>
+      <w:r>
+        <w:rPr>
+          <w:i/>
+        </w:rPr>
+        <w:t>r</w:t>
+      </w:r>
+      <w:r>
+        <w:t xml:space="preserve"> = .97, </w:t>
+      </w:r>
+      <w:r>
+        <w:rPr>
+          <w:i/>
+        </w:rPr>
+        <w:t>p</w:t>
+      </w:r>
+      <w:r>
+        <w:t>&lt;.001.</w:t>
+      </w:r>
+    </w:p>
+    <w:p>
+      <w:pPr>
+        <w:pStyle w:val="BodyText"/>
+      </w:pPr>
+      <w:r>
+        <w:t>Table</w:t>
+      </w:r>
+      <w:r>
+        <w:t xml:space="preserve"> 1</w:t>
+      </w:r>
+      <w:r>
+        <w:t xml:space="preserve"> </w:t>
+      </w:r>
+      <w:r>
+        <w:t xml:space="preserve">displays the average durations of each of the four phases. The </w:t>
+      </w:r>
+      <w:r>
+        <w:rPr>
+          <w:i/>
+        </w:rPr>
+        <w:t>label</w:t>
+      </w:r>
+      <w:r>
+        <w:t xml:space="preserve"> and </w:t>
+      </w:r>
+      <w:r>
+        <w:rPr>
+          <w:i/>
+        </w:rPr>
+        <w:t>response</w:t>
+      </w:r>
+      <w:r>
+        <w:t xml:space="preserve"> phases are longer on average than the </w:t>
+      </w:r>
+      <w:r>
+        <w:rPr>
+          <w:i/>
+        </w:rPr>
+        <w:t>planning</w:t>
+      </w:r>
+      <w:r>
+        <w:t xml:space="preserve"> and </w:t>
+      </w:r>
+      <w:r>
+        <w:rPr>
+          <w:i/>
+        </w:rPr>
+        <w:t>slide</w:t>
+      </w:r>
+      <w:r>
+        <w:t xml:space="preserve"> phases. However, note that we are interested in comparing the amount of social referencing across ambiguity conditions and not across phases directly.</w:t>
+      </w:r>
+    </w:p>
+    <w:p>
+      <w:pPr>
+        <w:pStyle w:val="BodyText"/>
+      </w:pPr>
+      <w:r>
+        <w:t xml:space="preserve">To quantify the effects of the number and familiarity of objects on children's looking, along with any developmental trends, we planned to fit a linear mixed-effects regression, </w:t>
+      </w:r>
+      <w:r>
         <w:lastRenderedPageBreak/>
-        <w:t>whether or not</w:t>
-      </w:r>
-      <w:r>
-        <w:t xml:space="preserve"> children looked at the experimenter. However, during piloting, we found that most children looked up to the experimenter at least once while they were labeling the object, suggesting that a binary measure of looking would not be meaningful.</w:t>
-      </w:r>
-    </w:p>
-    <w:p>
-      <w:pPr>
-        <w:pStyle w:val="BodyText"/>
-      </w:pPr>
-      <w:r>
-        <w:t xml:space="preserve">Because we were interested in the precise circumstances in which children feel uncertain enough to reference a speaker, we coded the number of looks that occurred during four distinct phases of the trial: a </w:t>
-      </w:r>
-      <w:r>
-        <w:rPr>
-          <w:i/>
-        </w:rPr>
-        <w:t>label</w:t>
-      </w:r>
-      <w:r>
-        <w:t xml:space="preserve"> phase, which began at the utterance of the label and ended when the experimenter began to slide the objects, a </w:t>
-      </w:r>
-      <w:r>
-        <w:rPr>
-          <w:i/>
-        </w:rPr>
-        <w:t>slide</w:t>
-      </w:r>
-      <w:r>
-        <w:t xml:space="preserve"> phase, in which the experimenter slid the object(s) into the child’s reach, a </w:t>
-      </w:r>
-      <w:r>
-        <w:rPr>
-          <w:i/>
-        </w:rPr>
-        <w:t>planning</w:t>
-      </w:r>
-      <w:r>
-        <w:t xml:space="preserve"> phase, which began at the end of the slide and ended when the child touched an object, and a </w:t>
-      </w:r>
-      <w:r>
-        <w:rPr>
-          <w:i/>
-        </w:rPr>
-        <w:t>response</w:t>
-      </w:r>
-      <w:r>
-        <w:t xml:space="preserve"> phase, which began when the child touched an object and ended when the child released the object into the bucket.</w:t>
-      </w:r>
-    </w:p>
-    <w:p>
-      <w:pPr>
-        <w:pStyle w:val="BodyText"/>
-      </w:pPr>
-      <w:r>
-        <w:t>We also noted any trials that should be excluded from analyses due to the child's interference with the timing of the trial (e.g., talking over the experimenter), experimenter error, or outside distractions that interfered with the timing of the trial (e.g., noise from a sibling). These trial-wise exclusion criteria were preregistered. In total, we excluded 1.6% of trials from 2-year-olds, 2.0% of trials from 3-year-olds, 1.9% of trials from 4-year-olds, and 2.0% of trials from 5-year-olds on this basis.</w:t>
-      </w:r>
-    </w:p>
-    <w:p>
-      <w:pPr>
-        <w:pStyle w:val="BodyText"/>
-      </w:pPr>
-      <w:r>
-        <w:t xml:space="preserve">A second coder independently scored the number of looks for one third of the trials for each participant to establish reliability. Inter-rater reliability for the number of looks in each phase was high, intraclass correlation </w:t>
-      </w:r>
-      <w:r>
-        <w:rPr>
-          <w:i/>
-        </w:rPr>
-        <w:t>r</w:t>
-      </w:r>
-      <w:r>
-        <w:t xml:space="preserve"> = .97, </w:t>
-      </w:r>
-      <w:r>
-        <w:rPr>
-          <w:i/>
-        </w:rPr>
-        <w:t>p</w:t>
-      </w:r>
-      <w:r>
-        <w:t>&lt;.001.</w:t>
-      </w:r>
-    </w:p>
-    <w:p>
-      <w:pPr>
-        <w:pStyle w:val="BodyText"/>
-      </w:pPr>
-      <w:r>
-        <w:t>Table</w:t>
-      </w:r>
-      <w:r>
-        <w:t xml:space="preserve"> 1</w:t>
-      </w:r>
-      <w:r>
-        <w:t xml:space="preserve"> </w:t>
-      </w:r>
-      <w:r>
-        <w:t xml:space="preserve">displays the average durations of each of the four phases. The </w:t>
-      </w:r>
-      <w:r>
-        <w:rPr>
-          <w:i/>
-        </w:rPr>
-        <w:t>label</w:t>
-      </w:r>
-      <w:r>
-        <w:t xml:space="preserve"> and </w:t>
-      </w:r>
-      <w:r>
-        <w:rPr>
-          <w:i/>
-        </w:rPr>
-        <w:t>response</w:t>
-      </w:r>
-      <w:r>
-        <w:t xml:space="preserve"> phases are longer on average than the </w:t>
-      </w:r>
-      <w:r>
-        <w:rPr>
-          <w:i/>
-        </w:rPr>
-        <w:t>planning</w:t>
-      </w:r>
-      <w:r>
-        <w:t xml:space="preserve"> and </w:t>
-      </w:r>
-      <w:r>
-        <w:rPr>
-          <w:i/>
-        </w:rPr>
-        <w:t>slide</w:t>
-      </w:r>
-      <w:r>
-        <w:t xml:space="preserve"> phases. However, note that we are interested in comparing the amount of social referencing across ambiguity conditions and not across phases directly.</w:t>
-      </w:r>
-    </w:p>
-    <w:p>
-      <w:pPr>
-        <w:pStyle w:val="BodyText"/>
-      </w:pPr>
-      <w:r>
-        <w:t>To quantify the effects of the number and familiarity of objects on children's looking, along with any developmental trends, we planned to fit a linear mixed-effects regression, beginning with the following structure and trimming according to standard laboratory procedures</w:t>
+        <w:t>beginning with the following structure and trimming according to standard laboratory procedures</w:t>
       </w:r>
       <w:r>
         <w:rPr>
@@ -1118,14 +1932,7 @@
         <w:rPr>
           <w:rStyle w:val="VerbatimChar"/>
         </w:rPr>
-        <w:t xml:space="preserve">number of looks ~ number of objects * familiarity * phase * age </w:t>
-      </w:r>
-      <w:r>
-        <w:rPr>
-          <w:rStyle w:val="VerbatimChar"/>
-        </w:rPr>
-        <w:lastRenderedPageBreak/>
-        <w:t>in months + (number of objects * familiarity | subject)</w:t>
+        <w:t>number of looks ~ number of objects * familiarity * phase * age in months + (number of objects * familiarity | subject)</w:t>
       </w:r>
       <w:r>
         <w:t>. This model specification was preregistered, as noted above.</w:t>
@@ -1136,13 +1943,13 @@
         <w:pStyle w:val="Heading21"/>
         <w:jc w:val="center"/>
       </w:pPr>
-      <w:bookmarkStart w:id="14" w:name="results-and-discussion"/>
-      <w:bookmarkEnd w:id="14"/>
+      <w:bookmarkStart w:id="15" w:name="results-and-discussion"/>
+      <w:bookmarkEnd w:id="15"/>
       <w:r>
         <w:t>Results and Discussion</w:t>
       </w:r>
-      <w:bookmarkStart w:id="15" w:name="accuracy"/>
-      <w:bookmarkEnd w:id="15"/>
+      <w:bookmarkStart w:id="16" w:name="accuracy"/>
+      <w:bookmarkEnd w:id="16"/>
     </w:p>
     <w:p>
       <w:pPr>
@@ -1159,6 +1966,7 @@
       <w:r>
         <w:t xml:space="preserve">We examined children's accuracy for those trials in which a correct response was possible (i.e., FF trials). Children sometimes put two items in the bucket (2-year-olds: 30.8% of 2-object trials; 3-year-olds: 15.0%; 4-year-olds: 7.5%; 5-year-olds: 9.2%), despite instructions to choose only one. The first object children put in the bucket was coded as their response. Children in each age group were equally likely to put two objects in the bucket for familiar and unfamiliar trials (2-year-olds: </w:t>
       </w:r>
+      <w:proofErr w:type="gramStart"/>
       <w:r>
         <w:rPr>
           <w:i/>
@@ -1166,7 +1974,11 @@
         <w:t>t</w:t>
       </w:r>
       <w:r>
-        <w:t xml:space="preserve">(19) = 0.53, </w:t>
+        <w:t>(</w:t>
+      </w:r>
+      <w:proofErr w:type="gramEnd"/>
+      <w:r>
+        <w:t xml:space="preserve">19) = 0.53, </w:t>
       </w:r>
       <w:r>
         <w:rPr>
@@ -1245,14 +2057,21 @@
       <w:r>
         <w:t>. Overall children generally chose the correct item for FF trials, indicating that they understood the task and were motivated to answer correctly. While 3- to 5-year-olds performed close to ceiling (92% - 99%), 2-year-olds were less accurate (76%), but still performed significantly above chance (</w:t>
       </w:r>
+      <w:proofErr w:type="spellStart"/>
+      <w:proofErr w:type="gramStart"/>
       <w:r>
         <w:rPr>
           <w:i/>
         </w:rPr>
         <w:t>t</w:t>
       </w:r>
-      <w:r>
-        <w:t xml:space="preserve">(19) = 23.0 , </w:t>
+      <w:proofErr w:type="spellEnd"/>
+      <w:r>
+        <w:t>(</w:t>
+      </w:r>
+      <w:proofErr w:type="gramEnd"/>
+      <w:r>
+        <w:t xml:space="preserve">19) = 23.0 , </w:t>
       </w:r>
       <w:r>
         <w:rPr>
@@ -1263,8 +2082,8 @@
       <w:r>
         <w:t xml:space="preserve"> &lt;.001).</w:t>
       </w:r>
-      <w:bookmarkStart w:id="16" w:name="social-referencing"/>
-      <w:bookmarkEnd w:id="16"/>
+      <w:bookmarkStart w:id="17" w:name="social-referencing"/>
+      <w:bookmarkEnd w:id="17"/>
     </w:p>
     <w:p>
       <w:pPr>
@@ -1292,7 +2111,14 @@
         <w:rPr>
           <w:rStyle w:val="VerbatimChar"/>
         </w:rPr>
-        <w:t>number of looks ~ number of objects * familiarity * age in months + (number of objects + familiarity | subject)</w:t>
+        <w:t xml:space="preserve">number of looks ~ number of objects * familiarity * age in months + (number </w:t>
+      </w:r>
+      <w:r>
+        <w:rPr>
+          <w:rStyle w:val="VerbatimChar"/>
+        </w:rPr>
+        <w:lastRenderedPageBreak/>
+        <w:t>of objects + familiarity | subject)</w:t>
       </w:r>
       <w:r>
         <w:rPr>
@@ -1307,11 +2133,7 @@
         <w:footnoteReference w:id="4"/>
       </w:r>
       <w:r>
-        <w:t xml:space="preserve">. Our initial planned analysis, a single model </w:t>
-      </w:r>
-      <w:r>
-        <w:lastRenderedPageBreak/>
-        <w:t>with phase as a factor, did not converge, and the model was subsequently trimmed according to our standard laboratory analytic procedures.</w:t>
+        <w:t>. Our initial planned analysis, a single model with phase as a factor, did not converge, and the model was subsequently trimmed according to our standard laboratory analytic procedures.</w:t>
       </w:r>
     </w:p>
     <w:p>
@@ -1526,6 +2348,7 @@
         <w:pStyle w:val="BodyText"/>
       </w:pPr>
       <w:r>
+        <w:lastRenderedPageBreak/>
         <w:t xml:space="preserve">The results of these analyses were similar to those of the linear models; number of objects and familiarity interacted in the </w:t>
       </w:r>
       <w:r>
@@ -1557,6 +2380,7 @@
       <w:r>
         <w:t xml:space="preserve">s = 1.4, 1.9, </w:t>
       </w:r>
+      <w:proofErr w:type="spellStart"/>
       <w:r>
         <w:rPr>
           <w:i/>
@@ -1564,7 +2388,11 @@
         <w:t>p</w:t>
       </w:r>
       <w:r>
-        <w:t xml:space="preserve">s &lt;.05 &amp; &lt;.001). In addition, there was a significant interaction of number and familiarity of objects in the </w:t>
+        <w:t>s</w:t>
+      </w:r>
+      <w:proofErr w:type="spellEnd"/>
+      <w:r>
+        <w:t xml:space="preserve"> &lt;.05 &amp; &lt;.001). In addition, there was a significant interaction of number and familiarity of objects in the </w:t>
       </w:r>
       <w:r>
         <w:rPr>
@@ -1573,11 +2401,7 @@
         <w:t>slide</w:t>
       </w:r>
       <w:r>
-        <w:t xml:space="preserve"> </w:t>
-      </w:r>
-      <w:r>
-        <w:lastRenderedPageBreak/>
-        <w:t>phase, such that NN trials were less likely to be associated with a look (</w:t>
+        <w:t xml:space="preserve"> phase, such that NN trials were less likely to be associated with a look (</w:t>
       </w:r>
       <m:oMath>
         <m:r>
@@ -1613,7 +2437,15 @@
         <w:pStyle w:val="BodyText"/>
       </w:pPr>
       <w:r>
-        <w:t xml:space="preserve">Notably, and in contrast to Vaish et al., we did not find the expected effect of referential ambiguity in the </w:t>
+        <w:t xml:space="preserve">Notably, and in contrast to </w:t>
+      </w:r>
+      <w:proofErr w:type="spellStart"/>
+      <w:r>
+        <w:t>Vaish</w:t>
+      </w:r>
+      <w:proofErr w:type="spellEnd"/>
+      <w:r>
+        <w:t xml:space="preserve"> et al., we did not find the expected effect of referential ambiguity in the </w:t>
       </w:r>
       <w:r>
         <w:rPr>
@@ -1637,8 +2469,8 @@
       <w:pPr>
         <w:pStyle w:val="Heading11"/>
       </w:pPr>
-      <w:bookmarkStart w:id="17" w:name="experiment-2"/>
-      <w:bookmarkEnd w:id="17"/>
+      <w:bookmarkStart w:id="18" w:name="experiment-2"/>
+      <w:bookmarkEnd w:id="18"/>
       <w:r>
         <w:t>Experiment 2</w:t>
       </w:r>
@@ -1653,11 +2485,24 @@
         <w:pStyle w:val="BodyText"/>
       </w:pPr>
       <w:r>
-        <w:t xml:space="preserve">To this end, we manipulated two sources of referential evidence. First, we added trials with 1 novel and 1 familiar object (FN) and a novel label. This condition contains evidence about reference since the familiar item can be excluded (Markman &amp; Wachtel, 1988), but may not be as conclusive as trials with a familiar target. Thus, we predicted that, in the aggregate, </w:t>
-      </w:r>
-      <w:r>
         <w:lastRenderedPageBreak/>
-        <w:t>children would show the most looking to the speaker in the NN condition, the least in the FF condition, and an intermediate amount in the FN condition.</w:t>
+        <w:t>To this end, we manipulated two sources of referential evidence. First, we added trials with 1 novel and 1 familiar object (FN) and a novel label. This condition contains evidence about reference since the familiar item can be excluded (</w:t>
+      </w:r>
+      <w:proofErr w:type="spellStart"/>
+      <w:r>
+        <w:t>Markman</w:t>
+      </w:r>
+      <w:proofErr w:type="spellEnd"/>
+      <w:r>
+        <w:t xml:space="preserve"> &amp; </w:t>
+      </w:r>
+      <w:proofErr w:type="spellStart"/>
+      <w:r>
+        <w:t>Wachtel</w:t>
+      </w:r>
+      <w:proofErr w:type="spellEnd"/>
+      <w:r>
+        <w:t>, 1988), but may not be as conclusive as trials with a familiar target. Thus, we predicted that, in the aggregate, children would show the most looking to the speaker in the NN condition, the least in the FF condition, and an intermediate amount in the FN condition.</w:t>
       </w:r>
     </w:p>
     <w:p>
@@ -1675,8 +2520,8 @@
       <w:r>
         <w:t>Since we did not observe any difference between F and N trials in Experiment 1, we eliminated single-object trials. Additionally, we restricted the sample to 3- and 4-year-olds, as there was no effect of age in our preregistered analyses in Experiment 1, but a trend for younger children to engage in selective referencing earlier in the trial than older children.</w:t>
       </w:r>
-      <w:bookmarkStart w:id="18" w:name="methods-1"/>
-      <w:bookmarkEnd w:id="18"/>
+      <w:bookmarkStart w:id="19" w:name="methods-1"/>
+      <w:bookmarkEnd w:id="19"/>
     </w:p>
     <w:p>
       <w:pPr>
@@ -1690,8 +2535,8 @@
         </w:rPr>
         <w:t>Methods</w:t>
       </w:r>
-      <w:bookmarkStart w:id="19" w:name="participants-1"/>
-      <w:bookmarkEnd w:id="19"/>
+      <w:bookmarkStart w:id="20" w:name="participants-1"/>
+      <w:bookmarkEnd w:id="20"/>
     </w:p>
     <w:p>
       <w:pPr>
@@ -1728,7 +2573,25 @@
         <w:t xml:space="preserve"> </w:t>
       </w:r>
       <w:r>
-        <w:t>The sample included 40 3-year-olds (mean age 42.9 months) and 40 4-year-olds (mean age 53.5 months). An additional 20 children participated but were removed from analyses because they heard English less than 75% of the time at home (</w:t>
+        <w:t>The sample included 40 3-year-olds (mean age 42.9 months</w:t>
+      </w:r>
+      <w:r>
+        <w:t>; 22 females</w:t>
+      </w:r>
+      <w:r>
+        <w:t>) and 40 4-year-olds (mean age 53.5 months</w:t>
+      </w:r>
+      <w:r>
+        <w:t>; 20 females</w:t>
+      </w:r>
+      <w:r>
+        <w:t xml:space="preserve">). </w:t>
+      </w:r>
+      <w:r>
+        <w:t xml:space="preserve">Parents’ </w:t>
+      </w:r>
+      <w:r>
+        <w:t>highest level of education were distributed as follows: high school (</w:t>
       </w:r>
       <w:r>
         <w:rPr>
@@ -1737,6 +2600,147 @@
         <w:t>n</w:t>
       </w:r>
       <w:r>
+        <w:t xml:space="preserve"> = 2), some college (</w:t>
+      </w:r>
+      <w:r>
+        <w:rPr>
+          <w:i/>
+        </w:rPr>
+        <w:t>n</w:t>
+      </w:r>
+      <w:r>
+        <w:t xml:space="preserve"> = 10), 4-year college (</w:t>
+      </w:r>
+      <w:r>
+        <w:rPr>
+          <w:i/>
+        </w:rPr>
+        <w:t>n</w:t>
+      </w:r>
+      <w:r>
+        <w:t xml:space="preserve"> = 24), some graduate school (</w:t>
+      </w:r>
+      <w:r>
+        <w:rPr>
+          <w:i/>
+        </w:rPr>
+        <w:t>n</w:t>
+      </w:r>
+      <w:r>
+        <w:t xml:space="preserve"> = 4), graduate degree (</w:t>
+      </w:r>
+      <w:r>
+        <w:rPr>
+          <w:i/>
+        </w:rPr>
+        <w:t>n</w:t>
+      </w:r>
+      <w:r>
+        <w:t xml:space="preserve"> = 37); 3 parents did not report their education. Children’s ethnic backgrounds were distributed as follows: Asian (</w:t>
+      </w:r>
+      <w:r>
+        <w:rPr>
+          <w:i/>
+        </w:rPr>
+        <w:t>n</w:t>
+      </w:r>
+      <w:r>
+        <w:t xml:space="preserve"> = </w:t>
+      </w:r>
+      <w:r>
+        <w:t>17</w:t>
+      </w:r>
+      <w:r>
+        <w:t>), Black or African American (</w:t>
+      </w:r>
+      <w:r>
+        <w:rPr>
+          <w:i/>
+        </w:rPr>
+        <w:t>n</w:t>
+      </w:r>
+      <w:r>
+        <w:t xml:space="preserve"> = </w:t>
+      </w:r>
+      <w:r>
+        <w:t>1</w:t>
+      </w:r>
+      <w:r>
+        <w:t>), Hispanic or Latino (</w:t>
+      </w:r>
+      <w:r>
+        <w:rPr>
+          <w:i/>
+        </w:rPr>
+        <w:t>n</w:t>
+      </w:r>
+      <w:r>
+        <w:t xml:space="preserve"> = </w:t>
+      </w:r>
+      <w:r>
+        <w:t>11</w:t>
+      </w:r>
+      <w:r>
+        <w:t>), White or Caucasian (</w:t>
+      </w:r>
+      <w:r>
+        <w:rPr>
+          <w:i/>
+        </w:rPr>
+        <w:t>n</w:t>
+      </w:r>
+      <w:r>
+        <w:t xml:space="preserve"> = </w:t>
+      </w:r>
+      <w:r>
+        <w:t>38</w:t>
+      </w:r>
+      <w:r>
+        <w:t>), mixed ethnic</w:t>
+      </w:r>
+      <w:r>
+        <w:t xml:space="preserve"> background (</w:t>
+      </w:r>
+      <w:r>
+        <w:rPr>
+          <w:i/>
+        </w:rPr>
+        <w:t>n</w:t>
+      </w:r>
+      <w:r>
+        <w:t xml:space="preserve"> = </w:t>
+      </w:r>
+      <w:r>
+        <w:t>8</w:t>
+      </w:r>
+      <w:r>
+        <w:t>)</w:t>
+      </w:r>
+      <w:r>
+        <w:t>; 5</w:t>
+      </w:r>
+      <w:r>
+        <w:t xml:space="preserve"> parents did not report their children’s </w:t>
+      </w:r>
+      <w:r>
+        <w:lastRenderedPageBreak/>
+        <w:t>ethnic background</w:t>
+      </w:r>
+      <w:r>
+        <w:t xml:space="preserve">. </w:t>
+      </w:r>
+      <w:r>
+        <w:t>An additional 20 children participated but were removed from analyses because they heard English less than 75% of the time at home (</w:t>
+      </w:r>
+      <w:proofErr w:type="spellStart"/>
+      <w:r>
+        <w:rPr>
+          <w:i/>
+        </w:rPr>
+        <w:t>n</w:t>
+      </w:r>
+      <w:proofErr w:type="spellEnd"/>
+      <w:r>
         <w:t xml:space="preserve"> = 9), because they were unable to complete at least half of the trials in the task (</w:t>
       </w:r>
       <w:r>
@@ -1757,8 +2761,8 @@
       <w:r>
         <w:t xml:space="preserve"> = 4).</w:t>
       </w:r>
-      <w:bookmarkStart w:id="20" w:name="stimuli-and-design-1"/>
-      <w:bookmarkEnd w:id="20"/>
+      <w:bookmarkStart w:id="21" w:name="stimuli-and-design-1"/>
+      <w:bookmarkEnd w:id="21"/>
     </w:p>
     <w:p>
       <w:pPr>
@@ -1777,136 +2781,144 @@
         <w:pStyle w:val="BodyText"/>
       </w:pPr>
       <w:r>
-        <w:t xml:space="preserve">The stimuli and design were similar to Experiment 1 but included three trial types: FF, NN, and FN. There were four of each trial type, totaling twelve trials. In addition, we manipulated the experimenter’s gaze behavior between participants. For half of the participants, the experimenter gazed at the center of the table while labeling objects </w:t>
+        <w:t>The stimuli and design were similar to Experiment 1 but included three trial types: FF, NN, and FN. There were four of each trial type, totaling twelve trials. In addition, we manipulated the experimenter’s gaze behavior between participants. For half of the participants, the experimenter gazed at the center of the table while labeling objects (uninformative gaze); for the remaining half, they gazed directly at the objects they labeled (informative gaze).</w:t>
+      </w:r>
+      <w:bookmarkStart w:id="22" w:name="procedure-1"/>
+      <w:bookmarkEnd w:id="22"/>
+    </w:p>
+    <w:p>
+      <w:pPr>
+        <w:pStyle w:val="BodyText"/>
+        <w:ind w:firstLine="0"/>
+        <w:rPr>
+          <w:b/>
+        </w:rPr>
+      </w:pPr>
+      <w:r>
+        <w:rPr>
+          <w:b/>
+        </w:rPr>
+        <w:t>Procedure</w:t>
+      </w:r>
+    </w:p>
+    <w:p>
+      <w:pPr>
+        <w:pStyle w:val="BodyText"/>
+      </w:pPr>
+      <w:r>
+        <w:t>The experimental and coding procedures were identical to Experiment 1, except that there were three practice trials (two familiar trials and one novel trial). We chose this approach so that children could experience both familiar and novel stimuli during practice, but would not be discouraged by an overly difficult practice session.</w:t>
+      </w:r>
+    </w:p>
+    <w:p>
+      <w:pPr>
+        <w:pStyle w:val="BodyText"/>
+      </w:pPr>
+      <w:r>
+        <w:t xml:space="preserve">We again noted trials that should be excluded based on the same criteria as in Experiment 1. We excluded 1.9% of trials from 3-year-olds and no trials from 4-year-olds. Inter-rater reliability for the number of looks in each phase was again high, </w:t>
+      </w:r>
+      <w:proofErr w:type="spellStart"/>
+      <w:r>
+        <w:t>intraclass</w:t>
+      </w:r>
+      <w:proofErr w:type="spellEnd"/>
+      <w:r>
+        <w:t xml:space="preserve"> correlation </w:t>
+      </w:r>
+      <w:r>
+        <w:rPr>
+          <w:i/>
+        </w:rPr>
+        <w:t>r</w:t>
+      </w:r>
+      <w:r>
+        <w:t xml:space="preserve"> = .97, </w:t>
+      </w:r>
+      <w:r>
+        <w:rPr>
+          <w:i/>
+        </w:rPr>
+        <w:t>p</w:t>
+      </w:r>
+      <w:r>
+        <w:t>&lt;.001.</w:t>
+      </w:r>
+    </w:p>
+    <w:p>
+      <w:pPr>
+        <w:pStyle w:val="BodyText"/>
+      </w:pPr>
+      <w:r>
+        <w:t xml:space="preserve">The mean durations of the phases for Experiment 2 are presented in Table </w:t>
+      </w:r>
+      <w:r>
+        <w:t>2</w:t>
+      </w:r>
+      <w:r>
+        <w:t>. They varied in length according to the same pattern as in Experiment 1.</w:t>
+      </w:r>
+      <w:bookmarkStart w:id="23" w:name="results-and-discussion-1"/>
+      <w:bookmarkEnd w:id="23"/>
+    </w:p>
+    <w:p>
+      <w:pPr>
+        <w:pStyle w:val="BodyText"/>
+        <w:jc w:val="center"/>
+        <w:rPr>
+          <w:b/>
+        </w:rPr>
+      </w:pPr>
+      <w:r>
+        <w:rPr>
+          <w:b/>
+        </w:rPr>
+        <w:t>Results and Discussion</w:t>
+      </w:r>
+      <w:bookmarkStart w:id="24" w:name="accuracy-1"/>
+      <w:bookmarkEnd w:id="24"/>
+    </w:p>
+    <w:p>
+      <w:pPr>
+        <w:pStyle w:val="BodyText"/>
+        <w:ind w:firstLine="0"/>
+        <w:rPr>
+          <w:b/>
+        </w:rPr>
+      </w:pPr>
+      <w:r>
+        <w:rPr>
+          <w:b/>
+        </w:rPr>
+        <w:t>Accuracy</w:t>
+      </w:r>
+      <w:r>
+        <w:rPr>
+          <w:b/>
+        </w:rPr>
+        <w:t xml:space="preserve"> </w:t>
+      </w:r>
+      <w:r>
+        <w:rPr>
+          <w:b/>
+        </w:rPr>
+        <w:tab/>
+      </w:r>
+    </w:p>
+    <w:p>
+      <w:pPr>
+        <w:pStyle w:val="BodyText"/>
+      </w:pPr>
+      <w:r>
+        <w:t xml:space="preserve">Children's accuracy for trials with a correct answer (i.e., FF, FN, and all trials with gaze) was calculated using the same criteria as in Experiment 1 (Figure </w:t>
+      </w:r>
+      <w:r>
+        <w:t>6</w:t>
+      </w:r>
+      <w:r>
+        <w:t xml:space="preserve">). Children sometimes put two items in the bucket, although they did so less frequently than in Experiment 1, perhaps because there were two objects available on every trial and it was thus less of a novelty (3-year-olds: 3.5% of trials; 4-year-olds: 1.0%). As in Experiment 1, the first item they placed in the bucket was coded as their response. To quantify the effects of </w:t>
       </w:r>
       <w:r>
         <w:lastRenderedPageBreak/>
-        <w:t>(uninformative gaze); for the remaining half, they gazed directly at the objects they labeled (informative gaze).</w:t>
-      </w:r>
-      <w:bookmarkStart w:id="21" w:name="procedure-1"/>
-      <w:bookmarkEnd w:id="21"/>
-    </w:p>
-    <w:p>
-      <w:pPr>
-        <w:pStyle w:val="BodyText"/>
-        <w:ind w:firstLine="0"/>
-        <w:rPr>
-          <w:b/>
-        </w:rPr>
-      </w:pPr>
-      <w:r>
-        <w:rPr>
-          <w:b/>
-        </w:rPr>
-        <w:t>Procedure</w:t>
-      </w:r>
-    </w:p>
-    <w:p>
-      <w:pPr>
-        <w:pStyle w:val="BodyText"/>
-      </w:pPr>
-      <w:r>
-        <w:t>The experimental and coding procedures were identical to Experiment 1, except that there were three practice trials (two familiar trials and one novel trial). We chose this approach so that children could experience both familiar and novel stimuli during practice, but would not be discouraged by an overly difficult practice session.</w:t>
-      </w:r>
-    </w:p>
-    <w:p>
-      <w:pPr>
-        <w:pStyle w:val="BodyText"/>
-      </w:pPr>
-      <w:r>
-        <w:t xml:space="preserve">We again noted trials that should be excluded based on the same criteria as in Experiment 1. We excluded 1.9% of trials from 3-year-olds and no trials from 4-year-olds. Inter-rater reliability for the number of looks in each phase was again high, intraclass correlation </w:t>
-      </w:r>
-      <w:r>
-        <w:rPr>
-          <w:i/>
-        </w:rPr>
-        <w:t>r</w:t>
-      </w:r>
-      <w:r>
-        <w:t xml:space="preserve"> = .97, </w:t>
-      </w:r>
-      <w:r>
-        <w:rPr>
-          <w:i/>
-        </w:rPr>
-        <w:t>p</w:t>
-      </w:r>
-      <w:r>
-        <w:t>&lt;.001.</w:t>
-      </w:r>
-    </w:p>
-    <w:p>
-      <w:pPr>
-        <w:pStyle w:val="BodyText"/>
-      </w:pPr>
-      <w:r>
-        <w:t xml:space="preserve">The mean durations of the phases for Experiment 2 are presented in Table </w:t>
-      </w:r>
-      <w:r>
-        <w:t>2</w:t>
-      </w:r>
-      <w:r>
-        <w:t>. They varied in length according to the same pattern as in Experiment 1.</w:t>
-      </w:r>
-      <w:bookmarkStart w:id="22" w:name="results-and-discussion-1"/>
-      <w:bookmarkEnd w:id="22"/>
-    </w:p>
-    <w:p>
-      <w:pPr>
-        <w:pStyle w:val="BodyText"/>
-        <w:jc w:val="center"/>
-        <w:rPr>
-          <w:b/>
-        </w:rPr>
-      </w:pPr>
-      <w:r>
-        <w:rPr>
-          <w:b/>
-        </w:rPr>
-        <w:t>Results and Discussion</w:t>
-      </w:r>
-      <w:bookmarkStart w:id="23" w:name="accuracy-1"/>
-      <w:bookmarkEnd w:id="23"/>
-    </w:p>
-    <w:p>
-      <w:pPr>
-        <w:pStyle w:val="BodyText"/>
-        <w:ind w:firstLine="0"/>
-        <w:rPr>
-          <w:b/>
-        </w:rPr>
-      </w:pPr>
-      <w:r>
-        <w:rPr>
-          <w:b/>
-        </w:rPr>
-        <w:t>Accuracy</w:t>
-      </w:r>
-      <w:r>
-        <w:rPr>
-          <w:b/>
-        </w:rPr>
-        <w:t xml:space="preserve"> </w:t>
-      </w:r>
-      <w:r>
-        <w:rPr>
-          <w:b/>
-        </w:rPr>
-        <w:tab/>
-      </w:r>
-    </w:p>
-    <w:p>
-      <w:pPr>
-        <w:pStyle w:val="BodyText"/>
-      </w:pPr>
-      <w:r>
-        <w:t xml:space="preserve">Children's accuracy for trials with a correct answer (i.e., FF, FN, and all trials with gaze) was calculated using the same criteria as in Experiment 1 (Figure </w:t>
-      </w:r>
-      <w:r>
-        <w:t>6</w:t>
-      </w:r>
-      <w:r>
-        <w:t xml:space="preserve">). Children sometimes put two items in the bucket, although they did so less frequently than in Experiment 1, perhaps because there were two objects available on every trial and it was thus less of a novelty (3-year-olds: 3.5% of trials; 4-year-olds: 1.0%). As in Experiment 1, the first item they placed in the bucket was coded as their response. To quantify the effects of familiarity, gaze, and age on accuracy, we fit the following mixed-effects logistic regression model: </w:t>
+        <w:t xml:space="preserve">familiarity, gaze, and age on accuracy, we fit the following mixed-effects logistic regression model: </w:t>
       </w:r>
       <w:r>
         <w:rPr>
@@ -2047,8 +3059,8 @@
       <w:r>
         <w:t xml:space="preserve"> = .12).</w:t>
       </w:r>
-      <w:bookmarkStart w:id="24" w:name="social-referencing-and-referential-ambig"/>
-      <w:bookmarkEnd w:id="24"/>
+      <w:bookmarkStart w:id="25" w:name="social-referencing-and-referential-ambig"/>
+      <w:bookmarkEnd w:id="25"/>
     </w:p>
     <w:p>
       <w:pPr>
@@ -2066,11 +3078,15 @@
         <w:t>7</w:t>
       </w:r>
       <w:r>
-        <w:t xml:space="preserve">. To quantify the main and interactive effects of familiarity, gaze informativity, phase, </w:t>
-      </w:r>
-      <w:r>
-        <w:lastRenderedPageBreak/>
-        <w:t xml:space="preserve">and age on social referencing, we fit a mixed-effects linear regression model with the following structure: </w:t>
+        <w:t xml:space="preserve">. To quantify the main and interactive effects of familiarity, gaze </w:t>
+      </w:r>
+      <w:proofErr w:type="spellStart"/>
+      <w:r>
+        <w:t>informativity</w:t>
+      </w:r>
+      <w:proofErr w:type="spellEnd"/>
+      <w:r>
+        <w:t xml:space="preserve">, phase, and age on social referencing, we fit a mixed-effects linear regression model with the following structure: </w:t>
       </w:r>
       <w:r>
         <w:rPr>
@@ -2196,7 +3212,11 @@
         <w:t>p</w:t>
       </w:r>
       <w:r>
-        <w:t xml:space="preserve"> &lt; .01), suggesting that older preschoolers were more selective in their social referencing. It may be that children improve in their ability to monitor the need for disambiguating information, or they may become more likely to recognize that social information can be a source of disambiguation.</w:t>
+        <w:t xml:space="preserve"> &lt; </w:t>
+      </w:r>
+      <w:r>
+        <w:lastRenderedPageBreak/>
+        <w:t>.01), suggesting that older preschoolers were more selective in their social referencing. It may be that children improve in their ability to monitor the need for disambiguating information, or they may become more likely to recognize that social information can be a source of disambiguation.</w:t>
       </w:r>
     </w:p>
     <w:p>
@@ -2221,8 +3241,8 @@
       <w:r>
         <w:t xml:space="preserve"> that gaze direction was not informative. Instead, children may attend to someone who is speaking regardless of the need for disambiguation.</w:t>
       </w:r>
-      <w:bookmarkStart w:id="25" w:name="social-referencing-and-accuracy"/>
-      <w:bookmarkEnd w:id="25"/>
+      <w:bookmarkStart w:id="26" w:name="social-referencing-and-accuracy"/>
+      <w:bookmarkEnd w:id="26"/>
     </w:p>
     <w:p>
       <w:pPr>
@@ -2241,7 +3261,6 @@
     </w:p>
     <w:p>
       <w:r>
-        <w:lastRenderedPageBreak/>
         <w:t>In the metacognitive framework, confidence judgments are generally compared for correct and incorrect responses, with lower confidence for incorrect responses taken as evidence for metacognitive accuracy (Yeung &amp; Summerfield, 2012). Here, a parallel approach would be to examine the amount of social referencing children demonstrate for correct and incorrect responses.</w:t>
       </w:r>
     </w:p>
@@ -2313,8 +3332,6 @@
       <w:r>
         <w:t>; Table S6</w:t>
       </w:r>
-      <w:bookmarkStart w:id="26" w:name="_GoBack"/>
-      <w:bookmarkEnd w:id="26"/>
       <w:r>
         <w:t>).</w:t>
       </w:r>
@@ -2342,12 +3359,29 @@
       <w:bookmarkStart w:id="27" w:name="general-discussion"/>
       <w:bookmarkEnd w:id="27"/>
       <w:r>
+        <w:lastRenderedPageBreak/>
         <w:t>General Discussion</w:t>
       </w:r>
     </w:p>
     <w:p>
       <w:r>
-        <w:t>During the preschool years, children are increasingly able to actively gather information through help-seeking and exploration (Chouinard et al., 2007; Schulz &amp; Bonawitz, 2007). Do children monitor uncertainty in their knowledge to guide these behaviors, or are they indiscriminate with regard to underlying knowledge states? Here, we examined whether young children's social referencing during a word-learning task was driven by uncertainty about a label's referent.</w:t>
+        <w:t>During the preschool years, children are increasingly able to actively gather information through help-seeking and exploration (</w:t>
+      </w:r>
+      <w:proofErr w:type="spellStart"/>
+      <w:r>
+        <w:t>Chouinard</w:t>
+      </w:r>
+      <w:proofErr w:type="spellEnd"/>
+      <w:r>
+        <w:t xml:space="preserve"> et al., 2007; Schulz &amp; </w:t>
+      </w:r>
+      <w:proofErr w:type="spellStart"/>
+      <w:r>
+        <w:t>Bonawitz</w:t>
+      </w:r>
+      <w:proofErr w:type="spellEnd"/>
+      <w:r>
+        <w:t>, 2007). Do children monitor uncertainty in their knowledge to guide these behaviors, or are they indiscriminate with regard to underlying knowledge states? Here, we examined whether young children's social referencing during a word-learning task was driven by uncertainty about a label's referent.</w:t>
       </w:r>
     </w:p>
     <w:p>
@@ -2361,39 +3395,160 @@
         <w:t>ty when children were</w:t>
       </w:r>
       <w:r>
-        <w:t xml:space="preserve"> executing their decision, by </w:t>
-      </w:r>
+        <w:t xml:space="preserve"> executing their decision, by placing the chosen object in a bucket in Experiments 1 and 2 and also while reaching for an object in Experiment 1. We speculate that children referenced the speaker during the decision process because they expected evaluative feedback about their demonstrated choice, either implicitly through the adult’s facial expressions, or through an explicit response. This idea is consistent with other recent findings that preschoolers and toddlers seek help selectively when a problem is difficult or they are less skilled (</w:t>
+      </w:r>
+      <w:proofErr w:type="spellStart"/>
+      <w:r>
+        <w:t>Goupil</w:t>
+      </w:r>
+      <w:proofErr w:type="spellEnd"/>
+      <w:r>
+        <w:t xml:space="preserve"> et al., 2016; </w:t>
+      </w:r>
+      <w:proofErr w:type="spellStart"/>
+      <w:r>
+        <w:t>Vredenburgh</w:t>
+      </w:r>
+      <w:proofErr w:type="spellEnd"/>
+      <w:r>
+        <w:t xml:space="preserve"> &amp; </w:t>
+      </w:r>
+      <w:proofErr w:type="spellStart"/>
+      <w:r>
+        <w:t>Kushnir</w:t>
+      </w:r>
+      <w:proofErr w:type="spellEnd"/>
+      <w:r>
+        <w:t>, 2015).</w:t>
+      </w:r>
+    </w:p>
+    <w:p>
+      <w:pPr>
+        <w:pStyle w:val="BodyText"/>
+      </w:pPr>
+      <w:r>
+        <w:t>Intriguingly, we also found that in the aggregate children's looking reflected graded referential evidence. In the case of FN trials, children could solve the problem of reference by excluding the familiar item (</w:t>
+      </w:r>
+      <w:proofErr w:type="spellStart"/>
+      <w:r>
+        <w:t>Markman</w:t>
+      </w:r>
+      <w:proofErr w:type="spellEnd"/>
+      <w:r>
+        <w:t xml:space="preserve"> &amp; </w:t>
+      </w:r>
+      <w:proofErr w:type="spellStart"/>
+      <w:r>
+        <w:t>Wachtel</w:t>
+      </w:r>
+      <w:proofErr w:type="spellEnd"/>
+      <w:r>
+        <w:t xml:space="preserve">, 1988; Merriman, Bowman, &amp; </w:t>
+      </w:r>
+      <w:proofErr w:type="spellStart"/>
+      <w:r>
+        <w:t>MacWhinney</w:t>
+      </w:r>
+      <w:proofErr w:type="spellEnd"/>
+      <w:r>
+        <w:t xml:space="preserve">, 1989), and indeed, they chose the correct object most of the time for these trials. If children simply monitored the presence or absence of such cues, they would have consistently responded to FN trials with certainty. Instead, their social referencing depended on a combination of cues, suggesting that preschoolers are sensitive to graded referential evidence. Meanwhile, children demonstrated uncertainty on trials with only one cue to reference (i.e., FN trials with no referential gaze and NN trials with referential gaze), suggesting that they remain subjectively uncertain about new label-object mappings if they have not received confirmation of its accuracy. These findings are important given that being able to monitor the likelihood of accuracy based on graded evidence is assumed important for decision-making and behavioral regulation across development (Krebs &amp; </w:t>
+      </w:r>
+      <w:proofErr w:type="spellStart"/>
+      <w:r>
+        <w:t>Roebers</w:t>
+      </w:r>
+      <w:proofErr w:type="spellEnd"/>
+      <w:r>
+        <w:t>, 2010; Yeung &amp; Summerfield, 2012). For example, being able to monitor graded epistemic uncertainty allows individuals to gate out information that does not meet a criterion level of certainty based on individual goals or task demands (</w:t>
+      </w:r>
+      <w:proofErr w:type="spellStart"/>
+      <w:r>
+        <w:t>Koriat</w:t>
+      </w:r>
+      <w:proofErr w:type="spellEnd"/>
+      <w:r>
+        <w:t xml:space="preserve"> &amp; Goldsmith, 1996).</w:t>
+      </w:r>
+    </w:p>
+    <w:p>
+      <w:pPr>
+        <w:pStyle w:val="BodyText"/>
+      </w:pPr>
       <w:r>
         <w:lastRenderedPageBreak/>
-        <w:t>placing the chosen object in a bucket in Experiments 1 and 2 and also while reaching for an object in Experiment 1. We speculate that children referenced the speaker during the decision process because they expected evaluative feedback about their demonstrated choice, either implicitly through the adult’s facial expressions, or through an explicit response. This idea is consistent with other recent findings that preschoolers and toddlers seek help selectively when a problem is difficult or they are less skilled (Goupil et al., 2016; Vredenburgh &amp; Kushnir, 2015).</w:t>
-      </w:r>
-    </w:p>
-    <w:p>
-      <w:pPr>
-        <w:pStyle w:val="BodyText"/>
-      </w:pPr>
-      <w:r>
-        <w:t>Intriguingly, we also found that in the aggregate children's looking reflected graded referential evidence. In the case of FN trials, children could solve the problem of reference by excluding the familiar item (Markman &amp; Wachtel, 1988; Merriman, Bowman, &amp; MacWhinney, 1989), and indeed, they chose the correct object most of the time for these trials. If children simply monitored the presence or absence of such cues, they would have consistently responded to FN trials with certainty. Instead, their social referencing depended on a combination of cues, suggesting that preschoolers are sensitive to graded referential evidence. Meanwhile, children demonstrated uncertainty on trials with only one cue to reference (i.e., FN trials with no referential gaze and NN trials with referential gaze), suggesting that they remain subjectively uncertain about new label-object mappings if they have not received confirmation of its accuracy. These findings are important given that being able to monitor the likelihood of accuracy based on graded evidence is assumed important for decision-making and behavioral regulation across development (Krebs &amp; Roebers, 2010; Yeung &amp; Summerfield, 2012). For example, being able to monitor graded epistemic uncertainty allows individuals to gate out information that does not meet a criterion level of certainty based on individual goals or task demands (Koriat &amp; Goldsmith, 1996).</w:t>
-      </w:r>
-    </w:p>
-    <w:p>
-      <w:pPr>
-        <w:pStyle w:val="BodyText"/>
-      </w:pPr>
-      <w:r>
-        <w:t>These findings also bear on probabilistic models of learning and cognition, which predict that the proportion of individuals endorsing a belief will be proportional to the posterior probability of that belief based on Bayesian inference, even if individual decisions are discrete (e.g., E. Bonawitz et al., 2014; Denison, Bonawitz, Gopnik, &amp; Griffiths, 2013; E. Vul, Goodman, Griffiths, &amp; Tenenbaum, 2014). The current findings are consistent with the possibility that preschoolers might engage in this type of reasoning, given that their uncertainty tracked quantitatively with the amount of evidence available.</w:t>
-      </w:r>
-    </w:p>
-    <w:p>
-      <w:pPr>
-        <w:pStyle w:val="BodyText"/>
-      </w:pPr>
-      <w:r>
-        <w:t xml:space="preserve">On the other hand, we found no evidence for selective social referencing while the speaker was producing the label. One possibility is that young children do not recognize the need for disambiguating information until they need to make a decision (Markman, 1977). </w:t>
-      </w:r>
-      <w:r>
-        <w:lastRenderedPageBreak/>
-        <w:t>Another possibility is that preschool-aged children spontaneously look at a speaker regardless of ambiguity, and additional looking was not necessary or possible. This latter possibility seems more credible, given that children looked at the speaker at least once during labeling on most trials. Notably, Vaish et al. observed selective referencing during labeling among infants. Since infants in that study were holding one of the objects during labeling, referencing the speaker would have required them to disengage from that object, and may therefore have been more costly, promoting selectivity. Future research with preschoolers that includes a greater trade-off between attentional options would help to distinguish among these possibilities.</w:t>
+        <w:t xml:space="preserve">These findings also bear on probabilistic models of learning and cognition, which predict that the proportion of individuals endorsing a belief will be proportional to the posterior probability of that belief based on Bayesian inference, even if individual decisions are discrete (e.g., E. </w:t>
+      </w:r>
+      <w:proofErr w:type="spellStart"/>
+      <w:r>
+        <w:t>Bonawitz</w:t>
+      </w:r>
+      <w:proofErr w:type="spellEnd"/>
+      <w:r>
+        <w:t xml:space="preserve"> et al., 2014; Denison, </w:t>
+      </w:r>
+      <w:proofErr w:type="spellStart"/>
+      <w:r>
+        <w:t>Bonawitz</w:t>
+      </w:r>
+      <w:proofErr w:type="spellEnd"/>
+      <w:r>
+        <w:t xml:space="preserve">, </w:t>
+      </w:r>
+      <w:proofErr w:type="spellStart"/>
+      <w:r>
+        <w:t>Gopnik</w:t>
+      </w:r>
+      <w:proofErr w:type="spellEnd"/>
+      <w:r>
+        <w:t xml:space="preserve">, &amp; Griffiths, 2013; E. </w:t>
+      </w:r>
+      <w:proofErr w:type="spellStart"/>
+      <w:r>
+        <w:t>Vul</w:t>
+      </w:r>
+      <w:proofErr w:type="spellEnd"/>
+      <w:r>
+        <w:t xml:space="preserve">, Goodman, Griffiths, &amp; </w:t>
+      </w:r>
+      <w:proofErr w:type="spellStart"/>
+      <w:r>
+        <w:t>Tenenbaum</w:t>
+      </w:r>
+      <w:proofErr w:type="spellEnd"/>
+      <w:r>
+        <w:t>, 2014). The current findings are consistent with the possibility that preschoolers might engage in this type of reasoning, given that their uncertainty tracked quantitatively with the amount of evidence available.</w:t>
+      </w:r>
+    </w:p>
+    <w:p>
+      <w:pPr>
+        <w:pStyle w:val="BodyText"/>
+      </w:pPr>
+      <w:r>
+        <w:t>On the other hand, we found no evidence for selective social referencing while the speaker was producing the label. One possibility is that young children do not recognize the need for disambiguating information until they need to make a decision (</w:t>
+      </w:r>
+      <w:proofErr w:type="spellStart"/>
+      <w:r>
+        <w:t>Markman</w:t>
+      </w:r>
+      <w:proofErr w:type="spellEnd"/>
+      <w:r>
+        <w:t xml:space="preserve">, 1977). Another possibility is that preschool-aged children spontaneously look at a speaker regardless of ambiguity, and additional looking was not necessary or possible. This latter possibility seems more credible, given that children looked at the speaker at least once during labeling on most trials. Notably, </w:t>
+      </w:r>
+      <w:proofErr w:type="spellStart"/>
+      <w:r>
+        <w:t>Vaish</w:t>
+      </w:r>
+      <w:proofErr w:type="spellEnd"/>
+      <w:r>
+        <w:t xml:space="preserve"> et al. observed selective referencing during labeling among infants. Since infants in that study were holding one of the objects during labeling, referencing the speaker would have required them to disengage from that object, and may therefore have been </w:t>
+      </w:r>
+      <w:proofErr w:type="gramStart"/>
+      <w:r>
+        <w:t>more costly</w:t>
+      </w:r>
+      <w:proofErr w:type="gramEnd"/>
+      <w:r>
+        <w:t>, promoting selectivity. Future research with preschoolers that includes a greater trade-off between attentional options would help to distinguish among these possibilities.</w:t>
       </w:r>
     </w:p>
     <w:p>
@@ -2416,7 +3571,15 @@
     </w:p>
     <w:p>
       <w:r>
-        <w:t>We thank Veronica Cristiano for assisting with data collection. EH was supported by a generous gift from Kinedu SAPI de CV.</w:t>
+        <w:t xml:space="preserve">We thank Veronica Cristiano for assisting with data collection. EH was supported by a generous gift from </w:t>
+      </w:r>
+      <w:proofErr w:type="spellStart"/>
+      <w:r>
+        <w:t>Kinedu</w:t>
+      </w:r>
+      <w:proofErr w:type="spellEnd"/>
+      <w:r>
+        <w:t xml:space="preserve"> SAPI de CV.</w:t>
       </w:r>
     </w:p>
     <w:p/>
@@ -2442,8 +3605,21 @@
         <w:pStyle w:val="Authors"/>
         <w:jc w:val="left"/>
       </w:pPr>
-      <w:r>
-        <w:t>Balcomb, F. K., &amp; Gerken, L. (2008). Three-year-old children can access their own memory</w:t>
+      <w:proofErr w:type="spellStart"/>
+      <w:r>
+        <w:t>Balcomb</w:t>
+      </w:r>
+      <w:proofErr w:type="spellEnd"/>
+      <w:r>
+        <w:t xml:space="preserve">, F. K., &amp; </w:t>
+      </w:r>
+      <w:proofErr w:type="spellStart"/>
+      <w:r>
+        <w:t>Gerken</w:t>
+      </w:r>
+      <w:proofErr w:type="spellEnd"/>
+      <w:r>
+        <w:t>, L. (2008). Three-year-old children can access their own memory</w:t>
       </w:r>
     </w:p>
     <w:p>
@@ -2580,8 +3756,21 @@
         <w:pStyle w:val="Authors"/>
         <w:jc w:val="left"/>
       </w:pPr>
-      <w:r>
-        <w:t xml:space="preserve">Bonawitz, E., Denison, S., Gopnik, A., &amp; Griffiths, T. L. (2014). Win-Stay, Lose-Sample: A </w:t>
+      <w:proofErr w:type="spellStart"/>
+      <w:r>
+        <w:t>Bonawitz</w:t>
+      </w:r>
+      <w:proofErr w:type="spellEnd"/>
+      <w:r>
+        <w:t xml:space="preserve">, E., Denison, S., </w:t>
+      </w:r>
+      <w:proofErr w:type="spellStart"/>
+      <w:r>
+        <w:t>Gopnik</w:t>
+      </w:r>
+      <w:proofErr w:type="spellEnd"/>
+      <w:r>
+        <w:t xml:space="preserve">, A., &amp; Griffiths, T. L. (2014). Win-Stay, Lose-Sample: A </w:t>
       </w:r>
     </w:p>
     <w:p>
@@ -2688,8 +3877,21 @@
         <w:pStyle w:val="Authors"/>
         <w:jc w:val="left"/>
       </w:pPr>
-      <w:r>
-        <w:t xml:space="preserve">Chouinard, M. M., Harris, P. L., &amp; Maratsos, M. P. (2007). Children’s questions: A </w:t>
+      <w:proofErr w:type="spellStart"/>
+      <w:r>
+        <w:t>Chouinard</w:t>
+      </w:r>
+      <w:proofErr w:type="spellEnd"/>
+      <w:r>
+        <w:t xml:space="preserve">, M. M., Harris, P. L., &amp; </w:t>
+      </w:r>
+      <w:proofErr w:type="spellStart"/>
+      <w:r>
+        <w:t>Maratsos</w:t>
+      </w:r>
+      <w:proofErr w:type="spellEnd"/>
+      <w:r>
+        <w:t xml:space="preserve">, M. P. (2007). Children’s questions: A </w:t>
       </w:r>
     </w:p>
     <w:p>
@@ -2748,8 +3950,13 @@
         <w:pStyle w:val="Authors"/>
         <w:jc w:val="left"/>
       </w:pPr>
-      <w:r>
-        <w:t xml:space="preserve">Corriveau, K., &amp; Harris, P. L. (2009). Preschoolers continue to trust a more accurate </w:t>
+      <w:proofErr w:type="spellStart"/>
+      <w:r>
+        <w:t>Corriveau</w:t>
+      </w:r>
+      <w:proofErr w:type="spellEnd"/>
+      <w:r>
+        <w:t xml:space="preserve">, K., &amp; Harris, P. L. (2009). Preschoolers continue to trust a more accurate </w:t>
       </w:r>
     </w:p>
     <w:p>
@@ -2797,7 +4004,15 @@
         <w:jc w:val="left"/>
       </w:pPr>
       <w:r>
-        <w:t xml:space="preserve">Coughlin, C., Hembacher, E., Lyons, K. E., &amp; Ghetti, S. (2014). Introspection on uncertainty </w:t>
+        <w:t xml:space="preserve">Coughlin, C., Hembacher, E., Lyons, K. E., &amp; </w:t>
+      </w:r>
+      <w:proofErr w:type="spellStart"/>
+      <w:r>
+        <w:t>Ghetti</w:t>
+      </w:r>
+      <w:proofErr w:type="spellEnd"/>
+      <w:r>
+        <w:t xml:space="preserve">, S. (2014). Introspection on uncertainty </w:t>
       </w:r>
     </w:p>
     <w:p>
@@ -2847,8 +4062,21 @@
         <w:pStyle w:val="Authors"/>
         <w:jc w:val="left"/>
       </w:pPr>
-      <w:r>
-        <w:t xml:space="preserve">Csibra, G., &amp; Gergely, G. (2006). Social learning and social cognition: The case for </w:t>
+      <w:proofErr w:type="spellStart"/>
+      <w:r>
+        <w:t>Csibra</w:t>
+      </w:r>
+      <w:proofErr w:type="spellEnd"/>
+      <w:r>
+        <w:t xml:space="preserve">, G., &amp; </w:t>
+      </w:r>
+      <w:proofErr w:type="spellStart"/>
+      <w:r>
+        <w:t>Gergely</w:t>
+      </w:r>
+      <w:proofErr w:type="spellEnd"/>
+      <w:r>
+        <w:t xml:space="preserve">, G. (2006). Social learning and social cognition: The case for </w:t>
       </w:r>
     </w:p>
     <w:p>
@@ -2860,7 +4088,15 @@
         <w:tab/>
       </w:r>
       <w:r>
-        <w:t xml:space="preserve">pedagogy. In Y. Munakata &amp; M. H. Johnson (Eds.), </w:t>
+        <w:t xml:space="preserve">pedagogy. In Y. </w:t>
+      </w:r>
+      <w:proofErr w:type="spellStart"/>
+      <w:r>
+        <w:t>Munakata</w:t>
+      </w:r>
+      <w:proofErr w:type="spellEnd"/>
+      <w:r>
+        <w:t xml:space="preserve"> &amp; M. H. Johnson (Eds.), </w:t>
       </w:r>
       <w:r>
         <w:rPr>
@@ -2892,8 +4128,21 @@
           <w:i/>
         </w:rPr>
       </w:pPr>
-      <w:r>
-        <w:t xml:space="preserve">Daw, N. D., &amp; Courville, A. C. (2007). The pigeon as particle filter. In </w:t>
+      <w:proofErr w:type="spellStart"/>
+      <w:r>
+        <w:t>Daw</w:t>
+      </w:r>
+      <w:proofErr w:type="spellEnd"/>
+      <w:r>
+        <w:t xml:space="preserve">, N. D., &amp; </w:t>
+      </w:r>
+      <w:proofErr w:type="spellStart"/>
+      <w:r>
+        <w:t>Courville</w:t>
+      </w:r>
+      <w:proofErr w:type="spellEnd"/>
+      <w:r>
+        <w:t xml:space="preserve">, A. C. (2007). The pigeon as particle filter. In </w:t>
       </w:r>
       <w:r>
         <w:rPr>
@@ -2935,7 +4184,23 @@
         <w:jc w:val="left"/>
       </w:pPr>
       <w:r>
-        <w:t xml:space="preserve">Denison, S., Bonawitz, E., Gopnik, A., &amp; Griffiths, T. L. (2013). Rational variability in </w:t>
+        <w:t xml:space="preserve">Denison, S., </w:t>
+      </w:r>
+      <w:proofErr w:type="spellStart"/>
+      <w:r>
+        <w:t>Bonawitz</w:t>
+      </w:r>
+      <w:proofErr w:type="spellEnd"/>
+      <w:r>
+        <w:t xml:space="preserve">, E., </w:t>
+      </w:r>
+      <w:proofErr w:type="spellStart"/>
+      <w:r>
+        <w:t>Gopnik</w:t>
+      </w:r>
+      <w:proofErr w:type="spellEnd"/>
+      <w:r>
+        <w:t xml:space="preserve">, A., &amp; Griffiths, T. L. (2013). Rational variability in </w:t>
       </w:r>
     </w:p>
     <w:p>
@@ -2973,9 +4238,30 @@
         <w:pStyle w:val="Authors"/>
         <w:jc w:val="left"/>
       </w:pPr>
+      <w:proofErr w:type="spellStart"/>
       <w:r>
         <w:lastRenderedPageBreak/>
-        <w:t xml:space="preserve">Flavell, J. H., Green, F. L., Flavell, E. R., Harris, P. L., &amp; Astington, J. W. (1995). Young </w:t>
+        <w:t>Flavell</w:t>
+      </w:r>
+      <w:proofErr w:type="spellEnd"/>
+      <w:r>
+        <w:t xml:space="preserve">, J. H., Green, F. L., </w:t>
+      </w:r>
+      <w:proofErr w:type="spellStart"/>
+      <w:r>
+        <w:t>Flavell</w:t>
+      </w:r>
+      <w:proofErr w:type="spellEnd"/>
+      <w:r>
+        <w:t xml:space="preserve">, E. R., Harris, P. L., &amp; </w:t>
+      </w:r>
+      <w:proofErr w:type="spellStart"/>
+      <w:r>
+        <w:t>Astington</w:t>
+      </w:r>
+      <w:proofErr w:type="spellEnd"/>
+      <w:r>
+        <w:t xml:space="preserve">, J. W. (1995). Young </w:t>
       </w:r>
     </w:p>
     <w:p>
@@ -3017,16 +4303,29 @@
         <w:t xml:space="preserve"> Child Development</w:t>
       </w:r>
       <w:r>
-        <w:t>, i–iii–v–vi–1–113.</w:t>
-      </w:r>
-    </w:p>
-    <w:p>
-      <w:pPr>
-        <w:pStyle w:val="Authors"/>
-        <w:jc w:val="left"/>
-      </w:pPr>
-      <w:r>
-        <w:t xml:space="preserve">Ghetti, S., Hembacher, E., &amp; Coughlin, C. (2013). Feeling Uncertain and Acting on It During </w:t>
+        <w:t xml:space="preserve">, </w:t>
+      </w:r>
+      <w:proofErr w:type="spellStart"/>
+      <w:r>
+        <w:t>i</w:t>
+      </w:r>
+      <w:proofErr w:type="spellEnd"/>
+      <w:r>
+        <w:t>–iii–v–vi–1–113.</w:t>
+      </w:r>
+    </w:p>
+    <w:p>
+      <w:pPr>
+        <w:pStyle w:val="Authors"/>
+        <w:jc w:val="left"/>
+      </w:pPr>
+      <w:proofErr w:type="spellStart"/>
+      <w:r>
+        <w:t>Ghetti</w:t>
+      </w:r>
+      <w:proofErr w:type="spellEnd"/>
+      <w:r>
+        <w:t xml:space="preserve">, S., Hembacher, E., &amp; Coughlin, C. (2013). Feeling Uncertain and Acting on It During </w:t>
       </w:r>
     </w:p>
     <w:p>
@@ -3073,8 +4372,29 @@
         <w:pStyle w:val="Authors"/>
         <w:jc w:val="left"/>
       </w:pPr>
-      <w:r>
-        <w:t xml:space="preserve">Goupil, L., Romand-Monnier, M., &amp; Kouider, S. (2016). Infants ask for help when they know </w:t>
+      <w:proofErr w:type="spellStart"/>
+      <w:r>
+        <w:t>Goupil</w:t>
+      </w:r>
+      <w:proofErr w:type="spellEnd"/>
+      <w:r>
+        <w:t xml:space="preserve">, L., </w:t>
+      </w:r>
+      <w:proofErr w:type="spellStart"/>
+      <w:r>
+        <w:t>Romand-Monnier</w:t>
+      </w:r>
+      <w:proofErr w:type="spellEnd"/>
+      <w:r>
+        <w:t xml:space="preserve">, M., &amp; </w:t>
+      </w:r>
+      <w:proofErr w:type="spellStart"/>
+      <w:r>
+        <w:t>Kouider</w:t>
+      </w:r>
+      <w:proofErr w:type="spellEnd"/>
+      <w:r>
+        <w:t xml:space="preserve">, S. (2016). Infants ask for help when they know </w:t>
       </w:r>
     </w:p>
     <w:p>
@@ -3133,8 +4453,21 @@
           <w:i/>
         </w:rPr>
       </w:pPr>
-      <w:r>
-        <w:t xml:space="preserve">Gureckis, T. M., &amp; Markant, D. B. (2012). Self-Directed Learning. </w:t>
+      <w:proofErr w:type="spellStart"/>
+      <w:r>
+        <w:t>Gureckis</w:t>
+      </w:r>
+      <w:proofErr w:type="spellEnd"/>
+      <w:r>
+        <w:t xml:space="preserve">, T. M., &amp; </w:t>
+      </w:r>
+      <w:proofErr w:type="spellStart"/>
+      <w:r>
+        <w:t>Markant</w:t>
+      </w:r>
+      <w:proofErr w:type="spellEnd"/>
+      <w:r>
+        <w:t xml:space="preserve">, D. B. (2012). Self-Directed Learning. </w:t>
       </w:r>
       <w:r>
         <w:rPr>
@@ -3179,7 +4512,23 @@
         <w:jc w:val="left"/>
       </w:pPr>
       <w:r>
-        <w:t xml:space="preserve">Hembacher, E., &amp; Ghetti, S. (2014). Dont look at my answer: Subjective uncertainty underlies </w:t>
+        <w:t xml:space="preserve">Hembacher, E., &amp; </w:t>
+      </w:r>
+      <w:proofErr w:type="spellStart"/>
+      <w:r>
+        <w:t>Ghetti</w:t>
+      </w:r>
+      <w:proofErr w:type="spellEnd"/>
+      <w:r>
+        <w:t xml:space="preserve">, S. (2014). </w:t>
+      </w:r>
+      <w:proofErr w:type="spellStart"/>
+      <w:r>
+        <w:t>Dont</w:t>
+      </w:r>
+      <w:proofErr w:type="spellEnd"/>
+      <w:r>
+        <w:t xml:space="preserve"> look at my answer: Subjective uncertainty underlies </w:t>
       </w:r>
     </w:p>
     <w:p>
@@ -3232,8 +4581,21 @@
         <w:pStyle w:val="Authors"/>
         <w:jc w:val="left"/>
       </w:pPr>
-      <w:r>
-        <w:t xml:space="preserve">Jaswal, V. K., Croft, A. C., Setia, A. R., &amp; Cole, C. A. (2010). Young Children Have a </w:t>
+      <w:proofErr w:type="spellStart"/>
+      <w:r>
+        <w:t>Jaswal</w:t>
+      </w:r>
+      <w:proofErr w:type="spellEnd"/>
+      <w:r>
+        <w:t xml:space="preserve">, V. K., Croft, A. C., </w:t>
+      </w:r>
+      <w:proofErr w:type="spellStart"/>
+      <w:r>
+        <w:t>Setia</w:t>
+      </w:r>
+      <w:proofErr w:type="spellEnd"/>
+      <w:r>
+        <w:t xml:space="preserve">, A. R., &amp; Cole, C. A. (2010). Young Children Have a </w:t>
       </w:r>
     </w:p>
     <w:p>
@@ -3323,7 +4685,23 @@
         <w:jc w:val="left"/>
       </w:pPr>
       <w:r>
-        <w:t xml:space="preserve">Kidd, C., Piantadosi, S. T., &amp; Aslin, R. N. (2012). The Goldilocks Effect: Human Infants </w:t>
+        <w:t xml:space="preserve">Kidd, C., </w:t>
+      </w:r>
+      <w:proofErr w:type="spellStart"/>
+      <w:r>
+        <w:t>Piantadosi</w:t>
+      </w:r>
+      <w:proofErr w:type="spellEnd"/>
+      <w:r>
+        <w:t xml:space="preserve">, S. T., &amp; </w:t>
+      </w:r>
+      <w:proofErr w:type="spellStart"/>
+      <w:r>
+        <w:t>Aslin</w:t>
+      </w:r>
+      <w:proofErr w:type="spellEnd"/>
+      <w:r>
+        <w:t xml:space="preserve">, R. N. (2012). The Goldilocks Effect: Human Infants </w:t>
       </w:r>
     </w:p>
     <w:p>
@@ -3355,11 +4733,19 @@
       <w:r>
         <w:t xml:space="preserve">Complex. </w:t>
       </w:r>
-      <w:r>
-        <w:rPr>
-          <w:i/>
-        </w:rPr>
-        <w:t>PLoS ONE</w:t>
+      <w:proofErr w:type="spellStart"/>
+      <w:r>
+        <w:rPr>
+          <w:i/>
+        </w:rPr>
+        <w:t>PLoS</w:t>
+      </w:r>
+      <w:proofErr w:type="spellEnd"/>
+      <w:r>
+        <w:rPr>
+          <w:i/>
+        </w:rPr>
+        <w:t xml:space="preserve"> ONE</w:t>
       </w:r>
       <w:r>
         <w:t xml:space="preserve">, </w:t>
@@ -3380,7 +4766,23 @@
         <w:jc w:val="left"/>
       </w:pPr>
       <w:r>
-        <w:t>Kidd, C., Piantadosi, S. T., &amp; Aslin, R. N. (2014). The Goldilocks Effect in Infant Auditory</w:t>
+        <w:t xml:space="preserve">Kidd, C., </w:t>
+      </w:r>
+      <w:proofErr w:type="spellStart"/>
+      <w:r>
+        <w:t>Piantadosi</w:t>
+      </w:r>
+      <w:proofErr w:type="spellEnd"/>
+      <w:r>
+        <w:t xml:space="preserve">, S. T., &amp; </w:t>
+      </w:r>
+      <w:proofErr w:type="spellStart"/>
+      <w:r>
+        <w:t>Aslin</w:t>
+      </w:r>
+      <w:proofErr w:type="spellEnd"/>
+      <w:r>
+        <w:t>, R. N. (2014). The Goldilocks Effect in Infant Auditory</w:t>
       </w:r>
     </w:p>
     <w:p>
@@ -3463,8 +4865,13 @@
         <w:pStyle w:val="Authors"/>
         <w:jc w:val="left"/>
       </w:pPr>
-      <w:r>
-        <w:t xml:space="preserve">Koriat, A., &amp; Goldsmith, M. (1996). Monitoring and control processes in the strategic </w:t>
+      <w:proofErr w:type="spellStart"/>
+      <w:r>
+        <w:t>Koriat</w:t>
+      </w:r>
+      <w:proofErr w:type="spellEnd"/>
+      <w:r>
+        <w:t xml:space="preserve">, A., &amp; Goldsmith, M. (1996). Monitoring and control processes in the strategic </w:t>
       </w:r>
     </w:p>
     <w:p>
@@ -3503,7 +4910,15 @@
         <w:jc w:val="left"/>
       </w:pPr>
       <w:r>
-        <w:t xml:space="preserve">Krebs, S. S., &amp; Roebers, C. M. (2010). Children’s strategic regulation, metacognitive </w:t>
+        <w:t xml:space="preserve">Krebs, S. S., &amp; </w:t>
+      </w:r>
+      <w:proofErr w:type="spellStart"/>
+      <w:r>
+        <w:t>Roebers</w:t>
+      </w:r>
+      <w:proofErr w:type="spellEnd"/>
+      <w:r>
+        <w:t xml:space="preserve">, C. M. (2010). Children’s strategic regulation, metacognitive </w:t>
       </w:r>
     </w:p>
     <w:p>
@@ -3567,7 +4982,15 @@
         <w:jc w:val="left"/>
       </w:pPr>
       <w:r>
-        <w:t xml:space="preserve">Li, Q.-G., Heyman, G. D., Xu, F., &amp; Lee, K. (2014). Young children’s use of honesty as a </w:t>
+        <w:t xml:space="preserve">Li, Q.-G., </w:t>
+      </w:r>
+      <w:proofErr w:type="spellStart"/>
+      <w:r>
+        <w:t>Heyman</w:t>
+      </w:r>
+      <w:proofErr w:type="spellEnd"/>
+      <w:r>
+        <w:t xml:space="preserve">, G. D., Xu, F., &amp; Lee, K. (2014). Young children’s use of honesty as a </w:t>
       </w:r>
     </w:p>
     <w:p>
@@ -3606,7 +5029,15 @@
         <w:jc w:val="left"/>
       </w:pPr>
       <w:r>
-        <w:t xml:space="preserve">Lyons, K. E., &amp; Ghetti, S. (2011). The development of uncertainty monitoring in early </w:t>
+        <w:t xml:space="preserve">Lyons, K. E., &amp; </w:t>
+      </w:r>
+      <w:proofErr w:type="spellStart"/>
+      <w:r>
+        <w:t>Ghetti</w:t>
+      </w:r>
+      <w:proofErr w:type="spellEnd"/>
+      <w:r>
+        <w:t xml:space="preserve">, S. (2011). The development of uncertainty monitoring in early </w:t>
       </w:r>
     </w:p>
     <w:p>
@@ -3645,7 +5076,15 @@
         <w:jc w:val="left"/>
       </w:pPr>
       <w:r>
-        <w:t xml:space="preserve">Lyons, K. E., &amp; Zelazo, P. D. (2011). Monitoring, metacognition, and executive function: </w:t>
+        <w:t xml:space="preserve">Lyons, K. E., &amp; </w:t>
+      </w:r>
+      <w:proofErr w:type="spellStart"/>
+      <w:r>
+        <w:t>Zelazo</w:t>
+      </w:r>
+      <w:proofErr w:type="spellEnd"/>
+      <w:r>
+        <w:t xml:space="preserve">, P. D. (2011). Monitoring, metacognition, and executive function: </w:t>
       </w:r>
     </w:p>
     <w:p>
@@ -3704,8 +5143,13 @@
         <w:pStyle w:val="Authors"/>
         <w:jc w:val="left"/>
       </w:pPr>
-      <w:r>
-        <w:t xml:space="preserve">Markman, E. M. (1977). Realizing that you don’t understand: A preliminary investigation. </w:t>
+      <w:proofErr w:type="spellStart"/>
+      <w:r>
+        <w:t>Markman</w:t>
+      </w:r>
+      <w:proofErr w:type="spellEnd"/>
+      <w:r>
+        <w:t xml:space="preserve">, E. M. (1977). Realizing that you don’t understand: A preliminary investigation. </w:t>
       </w:r>
     </w:p>
     <w:p>
@@ -3740,8 +5184,21 @@
         <w:pStyle w:val="Authors"/>
         <w:jc w:val="left"/>
       </w:pPr>
-      <w:r>
-        <w:t xml:space="preserve">Markman, E. M., &amp; Wachtel, G. F. (1988). Children’s use of mutual exclusivity to constrain </w:t>
+      <w:proofErr w:type="spellStart"/>
+      <w:r>
+        <w:t>Markman</w:t>
+      </w:r>
+      <w:proofErr w:type="spellEnd"/>
+      <w:r>
+        <w:t xml:space="preserve">, E. M., &amp; </w:t>
+      </w:r>
+      <w:proofErr w:type="spellStart"/>
+      <w:r>
+        <w:t>Wachtel</w:t>
+      </w:r>
+      <w:proofErr w:type="spellEnd"/>
+      <w:r>
+        <w:t xml:space="preserve">, G. F. (1988). Children’s use of mutual exclusivity to constrain </w:t>
       </w:r>
     </w:p>
     <w:p>
@@ -3780,7 +5237,15 @@
         <w:jc w:val="left"/>
       </w:pPr>
       <w:r>
-        <w:t xml:space="preserve">Merriman, W. E., Bowman, L. L., &amp; MacWhinney, B. (1989). The mutual exclusivity bias in </w:t>
+        <w:t xml:space="preserve">Merriman, W. E., Bowman, L. L., &amp; </w:t>
+      </w:r>
+      <w:proofErr w:type="spellStart"/>
+      <w:r>
+        <w:t>MacWhinney</w:t>
+      </w:r>
+      <w:proofErr w:type="spellEnd"/>
+      <w:r>
+        <w:t xml:space="preserve">, B. (1989). The mutual exclusivity bias in </w:t>
       </w:r>
     </w:p>
     <w:p>
@@ -3795,7 +5260,15 @@
         <w:tab/>
       </w:r>
       <w:r>
-        <w:t xml:space="preserve">children’s word learning. </w:t>
+        <w:t xml:space="preserve">children’s </w:t>
+      </w:r>
+      <w:proofErr w:type="spellStart"/>
+      <w:r>
+        <w:t>word</w:t>
+      </w:r>
+      <w:proofErr w:type="spellEnd"/>
+      <w:r>
+        <w:t xml:space="preserve"> learning. </w:t>
       </w:r>
       <w:r>
         <w:rPr>
@@ -3831,16 +5304,32 @@
         <w:t>54</w:t>
       </w:r>
       <w:r>
-        <w:t>, i–iii–v–1–129.</w:t>
-      </w:r>
-    </w:p>
-    <w:p>
-      <w:pPr>
-        <w:pStyle w:val="Authors"/>
-        <w:jc w:val="left"/>
-      </w:pPr>
-      <w:r>
-        <w:t xml:space="preserve">Ruggeri, A., Sim, Z. L., &amp; Xu, F. (2017). “Why is Toma late to school again?” Preschoolers </w:t>
+        <w:t xml:space="preserve">, </w:t>
+      </w:r>
+      <w:proofErr w:type="spellStart"/>
+      <w:r>
+        <w:t>i</w:t>
+      </w:r>
+      <w:proofErr w:type="spellEnd"/>
+      <w:r>
+        <w:t>–iii–v–1–129.</w:t>
+      </w:r>
+    </w:p>
+    <w:p>
+      <w:pPr>
+        <w:pStyle w:val="Authors"/>
+        <w:jc w:val="left"/>
+      </w:pPr>
+      <w:r>
+        <w:t xml:space="preserve">Ruggeri, A., Sim, Z. L., &amp; Xu, F. (2017). “Why is </w:t>
+      </w:r>
+      <w:proofErr w:type="spellStart"/>
+      <w:r>
+        <w:t>Toma</w:t>
+      </w:r>
+      <w:proofErr w:type="spellEnd"/>
+      <w:r>
+        <w:t xml:space="preserve"> late to school again?” Preschoolers </w:t>
       </w:r>
     </w:p>
     <w:p>
@@ -3869,8 +5358,13 @@
         <w:pStyle w:val="Authors"/>
         <w:jc w:val="left"/>
       </w:pPr>
-      <w:r>
-        <w:t xml:space="preserve">Sabbagh, M. A., &amp; Baldwin, D. (2001). Learning words from knowledgeable versus ignorant </w:t>
+      <w:proofErr w:type="spellStart"/>
+      <w:r>
+        <w:t>Sabbagh</w:t>
+      </w:r>
+      <w:proofErr w:type="spellEnd"/>
+      <w:r>
+        <w:t xml:space="preserve">, M. A., &amp; Baldwin, D. (2001). Learning words from knowledgeable versus ignorant </w:t>
       </w:r>
     </w:p>
     <w:p>
@@ -3960,7 +5454,15 @@
         <w:jc w:val="left"/>
       </w:pPr>
       <w:r>
-        <w:t xml:space="preserve">Schulz, L. E., &amp; Bonawitz, E. B. (2007). Serious fun: Preschoolers engage in more </w:t>
+        <w:t xml:space="preserve">Schulz, L. E., &amp; </w:t>
+      </w:r>
+      <w:proofErr w:type="spellStart"/>
+      <w:r>
+        <w:t>Bonawitz</w:t>
+      </w:r>
+      <w:proofErr w:type="spellEnd"/>
+      <w:r>
+        <w:t xml:space="preserve">, E. B. (2007). Serious fun: Preschoolers engage in more </w:t>
       </w:r>
     </w:p>
     <w:p>
@@ -4041,7 +5543,15 @@
         <w:jc w:val="left"/>
       </w:pPr>
       <w:r>
-        <w:t xml:space="preserve">Sobel, D. M., &amp; Kushnir, T. (2013). Knowledge matters: How children evaluate the reliability </w:t>
+        <w:t xml:space="preserve">Sobel, D. M., &amp; </w:t>
+      </w:r>
+      <w:proofErr w:type="spellStart"/>
+      <w:r>
+        <w:t>Kushnir</w:t>
+      </w:r>
+      <w:proofErr w:type="spellEnd"/>
+      <w:r>
+        <w:t xml:space="preserve">, T. (2013). Knowledge matters: How children evaluate the reliability </w:t>
       </w:r>
     </w:p>
     <w:p>
@@ -4084,7 +5594,15 @@
       </w:pPr>
       <w:r>
         <w:lastRenderedPageBreak/>
-        <w:t xml:space="preserve">Sodian, B., Thoermer, C., Kristen, S., &amp; Perst, H. (2012). Metacognition in infants and young </w:t>
+        <w:t xml:space="preserve">Sodian, B., Thoermer, C., Kristen, S., &amp; </w:t>
+      </w:r>
+      <w:proofErr w:type="spellStart"/>
+      <w:r>
+        <w:t>Perst</w:t>
+      </w:r>
+      <w:proofErr w:type="spellEnd"/>
+      <w:r>
+        <w:t xml:space="preserve">, H. (2012). Metacognition in infants and young </w:t>
       </w:r>
     </w:p>
     <w:p>
@@ -4099,7 +5617,31 @@
         <w:tab/>
       </w:r>
       <w:r>
-        <w:t xml:space="preserve">children. In M. J. Beran, J. Brandl, J. Perner, &amp; J. Proust (Eds.), </w:t>
+        <w:t xml:space="preserve">children. In M. J. </w:t>
+      </w:r>
+      <w:proofErr w:type="spellStart"/>
+      <w:r>
+        <w:t>Beran</w:t>
+      </w:r>
+      <w:proofErr w:type="spellEnd"/>
+      <w:r>
+        <w:t xml:space="preserve">, J. </w:t>
+      </w:r>
+      <w:proofErr w:type="spellStart"/>
+      <w:r>
+        <w:t>Brandl</w:t>
+      </w:r>
+      <w:proofErr w:type="spellEnd"/>
+      <w:r>
+        <w:t xml:space="preserve">, J. </w:t>
+      </w:r>
+      <w:proofErr w:type="spellStart"/>
+      <w:r>
+        <w:t>Perner</w:t>
+      </w:r>
+      <w:proofErr w:type="spellEnd"/>
+      <w:r>
+        <w:t xml:space="preserve">, &amp; J. Proust (Eds.), </w:t>
       </w:r>
       <w:r>
         <w:rPr>
@@ -4134,8 +5676,29 @@
         <w:pStyle w:val="Authors"/>
         <w:jc w:val="left"/>
       </w:pPr>
-      <w:r>
-        <w:t xml:space="preserve">Sorce, J. F., Emde, R. N., Campos, J., &amp; Klinnert, M. D. (1985). Maternal emotional </w:t>
+      <w:proofErr w:type="spellStart"/>
+      <w:r>
+        <w:t>Sorce</w:t>
+      </w:r>
+      <w:proofErr w:type="spellEnd"/>
+      <w:r>
+        <w:t xml:space="preserve">, J. F., </w:t>
+      </w:r>
+      <w:proofErr w:type="spellStart"/>
+      <w:r>
+        <w:t>Emde</w:t>
+      </w:r>
+      <w:proofErr w:type="spellEnd"/>
+      <w:r>
+        <w:t xml:space="preserve">, R. N., Campos, J., &amp; </w:t>
+      </w:r>
+      <w:proofErr w:type="spellStart"/>
+      <w:r>
+        <w:t>Klinnert</w:t>
+      </w:r>
+      <w:proofErr w:type="spellEnd"/>
+      <w:r>
+        <w:t xml:space="preserve">, M. D. (1985). Maternal emotional </w:t>
       </w:r>
     </w:p>
     <w:p>
@@ -4195,7 +5758,15 @@
         <w:jc w:val="left"/>
       </w:pPr>
       <w:r>
-        <w:t xml:space="preserve">Stahl, A. E., &amp; Feigenson, L. (2015). Observing the unexpected enhances infants learning and </w:t>
+        <w:t xml:space="preserve">Stahl, A. E., &amp; </w:t>
+      </w:r>
+      <w:proofErr w:type="spellStart"/>
+      <w:r>
+        <w:t>Feigenson</w:t>
+      </w:r>
+      <w:proofErr w:type="spellEnd"/>
+      <w:r>
+        <w:t xml:space="preserve">, L. (2015). Observing the unexpected enhances infants learning and </w:t>
       </w:r>
     </w:p>
     <w:p>
@@ -4233,8 +5804,21 @@
         <w:pStyle w:val="Authors"/>
         <w:jc w:val="left"/>
       </w:pPr>
-      <w:r>
-        <w:t xml:space="preserve">Striano, T., &amp; Rochat, P. (2000). Emergence of selective social referencing in infancy. </w:t>
+      <w:proofErr w:type="spellStart"/>
+      <w:r>
+        <w:t>Striano</w:t>
+      </w:r>
+      <w:proofErr w:type="spellEnd"/>
+      <w:r>
+        <w:t xml:space="preserve">, T., &amp; </w:t>
+      </w:r>
+      <w:proofErr w:type="spellStart"/>
+      <w:r>
+        <w:t>Rochat</w:t>
+      </w:r>
+      <w:proofErr w:type="spellEnd"/>
+      <w:r>
+        <w:t xml:space="preserve">, P. (2000). Emergence of selective social referencing in infancy. </w:t>
       </w:r>
     </w:p>
     <w:p>
@@ -4269,8 +5853,37 @@
         <w:pStyle w:val="Authors"/>
         <w:jc w:val="left"/>
       </w:pPr>
-      <w:r>
-        <w:t xml:space="preserve">Tamis LeMonda, C. S., Adolph, K. E., Lobo, S. A., Karasik, L. B., Ishak, S., &amp; </w:t>
+      <w:proofErr w:type="spellStart"/>
+      <w:r>
+        <w:t>Tamis</w:t>
+      </w:r>
+      <w:proofErr w:type="spellEnd"/>
+      <w:r>
+        <w:t xml:space="preserve"> </w:t>
+      </w:r>
+      <w:proofErr w:type="spellStart"/>
+      <w:r>
+        <w:t>LeMonda</w:t>
+      </w:r>
+      <w:proofErr w:type="spellEnd"/>
+      <w:r>
+        <w:t xml:space="preserve">, C. S., Adolph, K. E., Lobo, S. A., </w:t>
+      </w:r>
+      <w:proofErr w:type="spellStart"/>
+      <w:r>
+        <w:t>Karasik</w:t>
+      </w:r>
+      <w:proofErr w:type="spellEnd"/>
+      <w:r>
+        <w:t xml:space="preserve">, L. B., </w:t>
+      </w:r>
+      <w:proofErr w:type="spellStart"/>
+      <w:r>
+        <w:t>Ishak</w:t>
+      </w:r>
+      <w:proofErr w:type="spellEnd"/>
+      <w:r>
+        <w:t xml:space="preserve">, S., &amp; </w:t>
       </w:r>
     </w:p>
     <w:p>
@@ -4281,8 +5894,13 @@
       <w:r>
         <w:tab/>
       </w:r>
-      <w:r>
-        <w:t xml:space="preserve">Dimitropoulou, K. A. (2008). When infants take mothers’ advice: 18-month-olds </w:t>
+      <w:proofErr w:type="spellStart"/>
+      <w:r>
+        <w:t>Dimitropoulou</w:t>
+      </w:r>
+      <w:proofErr w:type="spellEnd"/>
+      <w:r>
+        <w:t xml:space="preserve">, K. A. (2008). When infants take mothers’ advice: 18-month-olds </w:t>
       </w:r>
     </w:p>
     <w:p>
@@ -4341,8 +5959,37 @@
         <w:pStyle w:val="Authors"/>
         <w:jc w:val="left"/>
       </w:pPr>
-      <w:r>
-        <w:t xml:space="preserve">Teglas, E., Vul, E., Girotto, V., Gonzalez, M., Tenenbaum, J. B., &amp; Bonatti, L. L. (2011). </w:t>
+      <w:proofErr w:type="spellStart"/>
+      <w:r>
+        <w:t>Teglas</w:t>
+      </w:r>
+      <w:proofErr w:type="spellEnd"/>
+      <w:r>
+        <w:t xml:space="preserve">, E., </w:t>
+      </w:r>
+      <w:proofErr w:type="spellStart"/>
+      <w:r>
+        <w:t>Vul</w:t>
+      </w:r>
+      <w:proofErr w:type="spellEnd"/>
+      <w:r>
+        <w:t xml:space="preserve">, E., </w:t>
+      </w:r>
+      <w:proofErr w:type="spellStart"/>
+      <w:r>
+        <w:t>Girotto</w:t>
+      </w:r>
+      <w:proofErr w:type="spellEnd"/>
+      <w:r>
+        <w:t xml:space="preserve">, V., Gonzalez, M., </w:t>
+      </w:r>
+      <w:proofErr w:type="spellStart"/>
+      <w:r>
+        <w:t>Tenenbaum</w:t>
+      </w:r>
+      <w:proofErr w:type="spellEnd"/>
+      <w:r>
+        <w:t xml:space="preserve">, J. B., &amp; Bonatti, L. L. (2011). </w:t>
       </w:r>
     </w:p>
     <w:p>
@@ -4390,7 +6037,23 @@
         <w:jc w:val="left"/>
       </w:pPr>
       <w:r>
-        <w:t xml:space="preserve">Thoermer, C., Sodian, B., Vuori, M., Perst, H., &amp; Kristen, S. (2011). Continuity from an </w:t>
+        <w:t xml:space="preserve">Thoermer, C., Sodian, B., </w:t>
+      </w:r>
+      <w:proofErr w:type="spellStart"/>
+      <w:r>
+        <w:t>Vuori</w:t>
+      </w:r>
+      <w:proofErr w:type="spellEnd"/>
+      <w:r>
+        <w:t xml:space="preserve">, M., </w:t>
+      </w:r>
+      <w:proofErr w:type="spellStart"/>
+      <w:r>
+        <w:t>Perst</w:t>
+      </w:r>
+      <w:proofErr w:type="spellEnd"/>
+      <w:r>
+        <w:t xml:space="preserve">, H., &amp; Kristen, S. (2011). Continuity from an </w:t>
       </w:r>
     </w:p>
     <w:p>
@@ -4437,8 +6100,13 @@
         <w:pStyle w:val="Authors"/>
         <w:jc w:val="left"/>
       </w:pPr>
-      <w:r>
-        <w:t xml:space="preserve">Tomasello, M., &amp; Farrar, M. J. (1986). Joint attention and early language. </w:t>
+      <w:proofErr w:type="spellStart"/>
+      <w:r>
+        <w:t>Tomasello</w:t>
+      </w:r>
+      <w:proofErr w:type="spellEnd"/>
+      <w:r>
+        <w:t xml:space="preserve">, M., &amp; Farrar, M. J. (1986). Joint attention and early language. </w:t>
       </w:r>
       <w:r>
         <w:rPr>
@@ -4473,8 +6141,21 @@
         <w:pStyle w:val="Authors"/>
         <w:jc w:val="left"/>
       </w:pPr>
-      <w:r>
-        <w:t xml:space="preserve">Vaish, A., Demir, Ö. E., &amp; Baldwin, D. (2011). Thirteen- and 18-month-old infants recognize </w:t>
+      <w:proofErr w:type="spellStart"/>
+      <w:r>
+        <w:t>Vaish</w:t>
+      </w:r>
+      <w:proofErr w:type="spellEnd"/>
+      <w:r>
+        <w:t xml:space="preserve">, A., </w:t>
+      </w:r>
+      <w:proofErr w:type="spellStart"/>
+      <w:r>
+        <w:t>Demir</w:t>
+      </w:r>
+      <w:proofErr w:type="spellEnd"/>
+      <w:r>
+        <w:t xml:space="preserve">, Ö. E., &amp; Baldwin, D. (2011). Thirteen- and 18-month-old infants recognize </w:t>
       </w:r>
     </w:p>
     <w:p>
@@ -4512,8 +6193,21 @@
         <w:pStyle w:val="Authors"/>
         <w:jc w:val="left"/>
       </w:pPr>
-      <w:r>
-        <w:t xml:space="preserve">Vredenburgh, C., &amp; Kushnir, T. (2015). Young children’s help-seeking as active information </w:t>
+      <w:proofErr w:type="spellStart"/>
+      <w:r>
+        <w:t>Vredenburgh</w:t>
+      </w:r>
+      <w:proofErr w:type="spellEnd"/>
+      <w:r>
+        <w:t xml:space="preserve">, C., &amp; </w:t>
+      </w:r>
+      <w:proofErr w:type="spellStart"/>
+      <w:r>
+        <w:t>Kushnir</w:t>
+      </w:r>
+      <w:proofErr w:type="spellEnd"/>
+      <w:r>
+        <w:t xml:space="preserve">, T. (2015). Young children’s help-seeking as active information </w:t>
       </w:r>
     </w:p>
     <w:p>
@@ -4551,8 +6245,21 @@
         <w:pStyle w:val="Authors"/>
         <w:jc w:val="left"/>
       </w:pPr>
-      <w:r>
-        <w:t xml:space="preserve">Vul, E., Goodman, N., Griffiths, T. L., &amp; Tenenbaum, J. B. (2014). One and Done? Optimal </w:t>
+      <w:proofErr w:type="spellStart"/>
+      <w:r>
+        <w:t>Vul</w:t>
+      </w:r>
+      <w:proofErr w:type="spellEnd"/>
+      <w:r>
+        <w:t xml:space="preserve">, E., Goodman, N., Griffiths, T. L., &amp; </w:t>
+      </w:r>
+      <w:proofErr w:type="spellStart"/>
+      <w:r>
+        <w:t>Tenenbaum</w:t>
+      </w:r>
+      <w:proofErr w:type="spellEnd"/>
+      <w:r>
+        <w:t xml:space="preserve">, J. B. (2014). One and Done? Optimal </w:t>
       </w:r>
     </w:p>
     <w:p>
@@ -4600,7 +6307,15 @@
         </w:rPr>
       </w:pPr>
       <w:r>
-        <w:t xml:space="preserve">Walden, T. A., &amp; Ogan, T. A. (1988). The development of social referencing. </w:t>
+        <w:t xml:space="preserve">Walden, T. A., &amp; </w:t>
+      </w:r>
+      <w:proofErr w:type="spellStart"/>
+      <w:r>
+        <w:t>Ogan</w:t>
+      </w:r>
+      <w:proofErr w:type="spellEnd"/>
+      <w:r>
+        <w:t xml:space="preserve">, T. A. (1988). The development of social referencing. </w:t>
       </w:r>
       <w:r>
         <w:rPr>
@@ -4705,8 +6420,13 @@
         <w:pStyle w:val="Authors"/>
         <w:jc w:val="left"/>
       </w:pPr>
-      <w:r>
-        <w:t xml:space="preserve">Zarbatany, L., &amp; Lamb, M. E. (1985). Social referencing as a function of information source: </w:t>
+      <w:proofErr w:type="spellStart"/>
+      <w:r>
+        <w:t>Zarbatany</w:t>
+      </w:r>
+      <w:proofErr w:type="spellEnd"/>
+      <w:r>
+        <w:t xml:space="preserve">, L., &amp; Lamb, M. E. (1985). Social referencing as a function of information source: </w:t>
       </w:r>
     </w:p>
     <w:p>
@@ -4741,9 +6461,13 @@
     </w:p>
     <w:p/>
     <w:sectPr>
+      <w:headerReference w:type="even" r:id="rId9"/>
+      <w:headerReference w:type="default" r:id="rId10"/>
+      <w:headerReference w:type="first" r:id="rId11"/>
       <w:pgSz w:w="11906" w:h="16838"/>
       <w:pgMar w:top="1417" w:right="1417" w:bottom="1134" w:left="1417" w:header="708" w:footer="708" w:gutter="0"/>
       <w:cols w:space="708"/>
+      <w:titlePg/>
       <w:docGrid w:linePitch="360"/>
     </w:sectPr>
   </w:body>
@@ -4893,6 +6617,158 @@
     </w:p>
   </w:footnote>
 </w:footnotes>
+</file>
+
+<file path=word/header1.xml><?xml version="1.0" encoding="utf-8"?>
+<w:hdr xmlns:wpc="http://schemas.microsoft.com/office/word/2010/wordprocessingCanvas" xmlns:mo="http://schemas.microsoft.com/office/mac/office/2008/main" xmlns:mc="http://schemas.openxmlformats.org/markup-compatibility/2006" xmlns:mv="urn:schemas-microsoft-com:mac:vml" xmlns:o="urn:schemas-microsoft-com:office:office" xmlns:r="http://schemas.openxmlformats.org/officeDocument/2006/relationships" xmlns:m="http://schemas.openxmlformats.org/officeDocument/2006/math" xmlns:v="urn:schemas-microsoft-com:vml" xmlns:wp14="http://schemas.microsoft.com/office/word/2010/wordprocessingDrawing" xmlns:wp="http://schemas.openxmlformats.org/drawingml/2006/wordprocessingDrawing" xmlns:w10="urn:schemas-microsoft-com:office:word" xmlns:w="http://schemas.openxmlformats.org/wordprocessingml/2006/main" xmlns:w14="http://schemas.microsoft.com/office/word/2010/wordml" xmlns:w15="http://schemas.microsoft.com/office/word/2012/wordml" xmlns:wpg="http://schemas.microsoft.com/office/word/2010/wordprocessingGroup" xmlns:wpi="http://schemas.microsoft.com/office/word/2010/wordprocessingInk" xmlns:wne="http://schemas.microsoft.com/office/word/2006/wordml" xmlns:wps="http://schemas.microsoft.com/office/word/2010/wordprocessingShape" mc:Ignorable="w14 w15 wp14">
+  <w:p>
+    <w:pPr>
+      <w:pStyle w:val="Header"/>
+      <w:framePr w:wrap="none" w:vAnchor="text" w:hAnchor="margin" w:xAlign="right" w:y="1"/>
+      <w:rPr>
+        <w:rStyle w:val="PageNumber"/>
+      </w:rPr>
+    </w:pPr>
+    <w:r>
+      <w:rPr>
+        <w:rStyle w:val="PageNumber"/>
+      </w:rPr>
+      <w:fldChar w:fldCharType="begin"/>
+    </w:r>
+    <w:r>
+      <w:rPr>
+        <w:rStyle w:val="PageNumber"/>
+      </w:rPr>
+      <w:instrText xml:space="preserve">PAGE  </w:instrText>
+    </w:r>
+    <w:r>
+      <w:rPr>
+        <w:rStyle w:val="PageNumber"/>
+      </w:rPr>
+      <w:fldChar w:fldCharType="end"/>
+    </w:r>
+  </w:p>
+  <w:p>
+    <w:pPr>
+      <w:pStyle w:val="Header"/>
+      <w:ind w:right="360"/>
+    </w:pPr>
+  </w:p>
+</w:hdr>
+</file>
+
+<file path=word/header2.xml><?xml version="1.0" encoding="utf-8"?>
+<w:hdr xmlns:wpc="http://schemas.microsoft.com/office/word/2010/wordprocessingCanvas" xmlns:mo="http://schemas.microsoft.com/office/mac/office/2008/main" xmlns:mc="http://schemas.openxmlformats.org/markup-compatibility/2006" xmlns:mv="urn:schemas-microsoft-com:mac:vml" xmlns:o="urn:schemas-microsoft-com:office:office" xmlns:r="http://schemas.openxmlformats.org/officeDocument/2006/relationships" xmlns:m="http://schemas.openxmlformats.org/officeDocument/2006/math" xmlns:v="urn:schemas-microsoft-com:vml" xmlns:wp14="http://schemas.microsoft.com/office/word/2010/wordprocessingDrawing" xmlns:wp="http://schemas.openxmlformats.org/drawingml/2006/wordprocessingDrawing" xmlns:w10="urn:schemas-microsoft-com:office:word" xmlns:w="http://schemas.openxmlformats.org/wordprocessingml/2006/main" xmlns:w14="http://schemas.microsoft.com/office/word/2010/wordml" xmlns:w15="http://schemas.microsoft.com/office/word/2012/wordml" xmlns:wpg="http://schemas.microsoft.com/office/word/2010/wordprocessingGroup" xmlns:wpi="http://schemas.microsoft.com/office/word/2010/wordprocessingInk" xmlns:wne="http://schemas.microsoft.com/office/word/2006/wordml" xmlns:wps="http://schemas.microsoft.com/office/word/2010/wordprocessingShape" mc:Ignorable="w14 w15 wp14">
+  <w:p>
+    <w:pPr>
+      <w:pStyle w:val="Header"/>
+      <w:framePr w:wrap="none" w:vAnchor="text" w:hAnchor="margin" w:xAlign="right" w:y="1"/>
+      <w:rPr>
+        <w:rStyle w:val="PageNumber"/>
+      </w:rPr>
+    </w:pPr>
+    <w:r>
+      <w:rPr>
+        <w:rStyle w:val="PageNumber"/>
+      </w:rPr>
+      <w:fldChar w:fldCharType="begin"/>
+    </w:r>
+    <w:r>
+      <w:rPr>
+        <w:rStyle w:val="PageNumber"/>
+      </w:rPr>
+      <w:instrText xml:space="preserve">PAGE  </w:instrText>
+    </w:r>
+    <w:r>
+      <w:rPr>
+        <w:rStyle w:val="PageNumber"/>
+      </w:rPr>
+      <w:fldChar w:fldCharType="separate"/>
+    </w:r>
+    <w:r>
+      <w:rPr>
+        <w:rStyle w:val="PageNumber"/>
+        <w:noProof/>
+      </w:rPr>
+      <w:t>2</w:t>
+    </w:r>
+    <w:r>
+      <w:rPr>
+        <w:rStyle w:val="PageNumber"/>
+      </w:rPr>
+      <w:fldChar w:fldCharType="end"/>
+    </w:r>
+  </w:p>
+  <w:p>
+    <w:pPr>
+      <w:pStyle w:val="Header"/>
+      <w:ind w:firstLine="0"/>
+    </w:pPr>
+    <w:r>
+      <w:t>SOCIAL REFERENCING REFLECTS UNCERTAINTY</w:t>
+    </w:r>
+  </w:p>
+  <w:p>
+    <w:pPr>
+      <w:pStyle w:val="Header"/>
+      <w:ind w:right="360"/>
+    </w:pPr>
+  </w:p>
+</w:hdr>
+</file>
+
+<file path=word/header3.xml><?xml version="1.0" encoding="utf-8"?>
+<w:hdr xmlns:wpc="http://schemas.microsoft.com/office/word/2010/wordprocessingCanvas" xmlns:mo="http://schemas.microsoft.com/office/mac/office/2008/main" xmlns:mc="http://schemas.openxmlformats.org/markup-compatibility/2006" xmlns:mv="urn:schemas-microsoft-com:mac:vml" xmlns:o="urn:schemas-microsoft-com:office:office" xmlns:r="http://schemas.openxmlformats.org/officeDocument/2006/relationships" xmlns:m="http://schemas.openxmlformats.org/officeDocument/2006/math" xmlns:v="urn:schemas-microsoft-com:vml" xmlns:wp14="http://schemas.microsoft.com/office/word/2010/wordprocessingDrawing" xmlns:wp="http://schemas.openxmlformats.org/drawingml/2006/wordprocessingDrawing" xmlns:w10="urn:schemas-microsoft-com:office:word" xmlns:w="http://schemas.openxmlformats.org/wordprocessingml/2006/main" xmlns:w14="http://schemas.microsoft.com/office/word/2010/wordml" xmlns:w15="http://schemas.microsoft.com/office/word/2012/wordml" xmlns:wpg="http://schemas.microsoft.com/office/word/2010/wordprocessingGroup" xmlns:wpi="http://schemas.microsoft.com/office/word/2010/wordprocessingInk" xmlns:wne="http://schemas.microsoft.com/office/word/2006/wordml" xmlns:wps="http://schemas.microsoft.com/office/word/2010/wordprocessingShape" mc:Ignorable="w14 w15 wp14">
+  <w:p>
+    <w:pPr>
+      <w:pStyle w:val="Header"/>
+      <w:framePr w:wrap="none" w:vAnchor="text" w:hAnchor="margin" w:xAlign="right" w:y="1"/>
+      <w:rPr>
+        <w:rStyle w:val="PageNumber"/>
+      </w:rPr>
+    </w:pPr>
+    <w:r>
+      <w:rPr>
+        <w:rStyle w:val="PageNumber"/>
+      </w:rPr>
+      <w:fldChar w:fldCharType="begin"/>
+    </w:r>
+    <w:r>
+      <w:rPr>
+        <w:rStyle w:val="PageNumber"/>
+      </w:rPr>
+      <w:instrText xml:space="preserve">PAGE  </w:instrText>
+    </w:r>
+    <w:r>
+      <w:rPr>
+        <w:rStyle w:val="PageNumber"/>
+      </w:rPr>
+      <w:fldChar w:fldCharType="separate"/>
+    </w:r>
+    <w:r>
+      <w:rPr>
+        <w:rStyle w:val="PageNumber"/>
+        <w:noProof/>
+      </w:rPr>
+      <w:t>1</w:t>
+    </w:r>
+    <w:r>
+      <w:rPr>
+        <w:rStyle w:val="PageNumber"/>
+      </w:rPr>
+      <w:fldChar w:fldCharType="end"/>
+    </w:r>
+  </w:p>
+  <w:p>
+    <w:pPr>
+      <w:pStyle w:val="Header"/>
+      <w:ind w:right="360" w:firstLine="0"/>
+    </w:pPr>
+    <w:r>
+      <w:t>Running head: SOCIAL REFERENCING REFLECTS UNCERTAINTY</w:t>
+    </w:r>
+  </w:p>
+</w:hdr>
 </file>
 
 <file path=word/numbering.xml><?xml version="1.0" encoding="utf-8"?>
@@ -6097,6 +7973,59 @@
       <w:shd w:val="clear" w:color="auto" w:fill="F8F8F8"/>
     </w:rPr>
   </w:style>
+  <w:style w:type="paragraph" w:styleId="Header">
+    <w:name w:val="header"/>
+    <w:basedOn w:val="Normal"/>
+    <w:link w:val="HeaderChar"/>
+    <w:unhideWhenUsed/>
+    <w:rsid w:val="00322273"/>
+    <w:pPr>
+      <w:tabs>
+        <w:tab w:val="center" w:pos="4680"/>
+        <w:tab w:val="right" w:pos="9360"/>
+      </w:tabs>
+      <w:spacing w:before="0" w:after="0" w:line="240" w:lineRule="auto"/>
+    </w:pPr>
+  </w:style>
+  <w:style w:type="character" w:customStyle="1" w:styleId="HeaderChar">
+    <w:name w:val="Header Char"/>
+    <w:basedOn w:val="DefaultParagraphFont"/>
+    <w:link w:val="Header"/>
+    <w:rsid w:val="00322273"/>
+    <w:rPr>
+      <w:rFonts w:ascii="Times" w:hAnsi="Times"/>
+    </w:rPr>
+  </w:style>
+  <w:style w:type="character" w:styleId="PageNumber">
+    <w:name w:val="page number"/>
+    <w:basedOn w:val="DefaultParagraphFont"/>
+    <w:semiHidden/>
+    <w:unhideWhenUsed/>
+    <w:rsid w:val="00322273"/>
+  </w:style>
+  <w:style w:type="paragraph" w:styleId="Footer">
+    <w:name w:val="footer"/>
+    <w:basedOn w:val="Normal"/>
+    <w:link w:val="FooterChar"/>
+    <w:unhideWhenUsed/>
+    <w:rsid w:val="00322273"/>
+    <w:pPr>
+      <w:tabs>
+        <w:tab w:val="center" w:pos="4680"/>
+        <w:tab w:val="right" w:pos="9360"/>
+      </w:tabs>
+      <w:spacing w:before="0" w:after="0" w:line="240" w:lineRule="auto"/>
+    </w:pPr>
+  </w:style>
+  <w:style w:type="character" w:customStyle="1" w:styleId="FooterChar">
+    <w:name w:val="Footer Char"/>
+    <w:basedOn w:val="DefaultParagraphFont"/>
+    <w:link w:val="Footer"/>
+    <w:rsid w:val="00322273"/>
+    <w:rPr>
+      <w:rFonts w:ascii="Times" w:hAnsi="Times"/>
+    </w:rPr>
+  </w:style>
 </w:styles>
 </file>
 

</xml_diff>